<commit_message>
PDF für Optionen einzeln zur Verfügung gestellt
</commit_message>
<xml_diff>
--- a/Dokumentation/Textzeugnisse_mit_SchILD.docx
+++ b/Dokumentation/Textzeugnisse_mit_SchILD.docx
@@ -248,7 +248,7 @@
               <w:tab w:val="right" w:leader="dot" w:pos="9060"/>
             </w:tabs>
             <w:rPr>
-              <w:rFonts w:asciiTheme="minorHAnsi" w:eastAsiaTheme="minorEastAsia" w:hAnsiTheme="minorHAnsi" w:cstheme="minorBidi"/>
+              <w:rFonts w:ascii="Arial" w:eastAsiaTheme="minorEastAsia" w:hAnsi="Arial" w:cs="Arial"/>
               <w:noProof/>
               <w:sz w:val="22"/>
               <w:szCs w:val="22"/>
@@ -283,6 +283,7 @@
             </w:r>
             <w:r>
               <w:rPr>
+                <w:rFonts w:ascii="Arial" w:hAnsi="Arial" w:cs="Arial"/>
                 <w:noProof/>
                 <w:webHidden/>
               </w:rPr>
@@ -290,6 +291,7 @@
             </w:r>
             <w:r>
               <w:rPr>
+                <w:rFonts w:ascii="Arial" w:hAnsi="Arial" w:cs="Arial"/>
                 <w:noProof/>
                 <w:webHidden/>
               </w:rPr>
@@ -297,6 +299,7 @@
             </w:r>
             <w:r>
               <w:rPr>
+                <w:rFonts w:ascii="Arial" w:hAnsi="Arial" w:cs="Arial"/>
                 <w:noProof/>
                 <w:webHidden/>
               </w:rPr>
@@ -304,12 +307,14 @@
             </w:r>
             <w:r>
               <w:rPr>
-                <w:noProof/>
-                <w:webHidden/>
-              </w:rPr>
-            </w:r>
-            <w:r>
-              <w:rPr>
+                <w:rFonts w:ascii="Arial" w:hAnsi="Arial" w:cs="Arial"/>
+                <w:noProof/>
+                <w:webHidden/>
+              </w:rPr>
+            </w:r>
+            <w:r>
+              <w:rPr>
+                <w:rFonts w:ascii="Arial" w:hAnsi="Arial" w:cs="Arial"/>
                 <w:noProof/>
                 <w:webHidden/>
               </w:rPr>
@@ -317,6 +322,7 @@
             </w:r>
             <w:r>
               <w:rPr>
+                <w:rFonts w:ascii="Arial" w:hAnsi="Arial" w:cs="Arial"/>
                 <w:noProof/>
                 <w:webHidden/>
               </w:rPr>
@@ -324,6 +330,7 @@
             </w:r>
             <w:r>
               <w:rPr>
+                <w:rFonts w:ascii="Arial" w:hAnsi="Arial" w:cs="Arial"/>
                 <w:noProof/>
                 <w:webHidden/>
               </w:rPr>
@@ -339,7 +346,7 @@
               <w:tab w:val="right" w:leader="dot" w:pos="9060"/>
             </w:tabs>
             <w:rPr>
-              <w:rFonts w:asciiTheme="minorHAnsi" w:eastAsiaTheme="minorEastAsia" w:hAnsiTheme="minorHAnsi" w:cstheme="minorBidi"/>
+              <w:rFonts w:ascii="Arial" w:eastAsiaTheme="minorEastAsia" w:hAnsi="Arial" w:cs="Arial"/>
               <w:noProof/>
               <w:sz w:val="22"/>
               <w:szCs w:val="22"/>
@@ -349,13 +356,14 @@
             <w:r>
               <w:rPr>
                 <w:rStyle w:val="Hyperlink"/>
+                <w:rFonts w:ascii="Arial" w:hAnsi="Arial" w:cs="Arial"/>
                 <w:noProof/>
               </w:rPr>
               <w:t>1.</w:t>
             </w:r>
             <w:r>
               <w:rPr>
-                <w:rFonts w:asciiTheme="minorHAnsi" w:eastAsiaTheme="minorEastAsia" w:hAnsiTheme="minorHAnsi" w:cstheme="minorBidi"/>
+                <w:rFonts w:ascii="Arial" w:eastAsiaTheme="minorEastAsia" w:hAnsi="Arial" w:cs="Arial"/>
                 <w:noProof/>
                 <w:sz w:val="22"/>
                 <w:szCs w:val="22"/>
@@ -365,12 +373,14 @@
             <w:r>
               <w:rPr>
                 <w:rStyle w:val="Hyperlink"/>
+                <w:rFonts w:ascii="Arial" w:hAnsi="Arial" w:cs="Arial"/>
                 <w:noProof/>
               </w:rPr>
               <w:t>Allgemeine Vorbereitungen</w:t>
             </w:r>
             <w:r>
               <w:rPr>
+                <w:rFonts w:ascii="Arial" w:hAnsi="Arial" w:cs="Arial"/>
                 <w:noProof/>
                 <w:webHidden/>
               </w:rPr>
@@ -378,6 +388,7 @@
             </w:r>
             <w:r>
               <w:rPr>
+                <w:rFonts w:ascii="Arial" w:hAnsi="Arial" w:cs="Arial"/>
                 <w:noProof/>
                 <w:webHidden/>
               </w:rPr>
@@ -385,6 +396,7 @@
             </w:r>
             <w:r>
               <w:rPr>
+                <w:rFonts w:ascii="Arial" w:hAnsi="Arial" w:cs="Arial"/>
                 <w:noProof/>
                 <w:webHidden/>
               </w:rPr>
@@ -392,12 +404,14 @@
             </w:r>
             <w:r>
               <w:rPr>
-                <w:noProof/>
-                <w:webHidden/>
-              </w:rPr>
-            </w:r>
-            <w:r>
-              <w:rPr>
+                <w:rFonts w:ascii="Arial" w:hAnsi="Arial" w:cs="Arial"/>
+                <w:noProof/>
+                <w:webHidden/>
+              </w:rPr>
+            </w:r>
+            <w:r>
+              <w:rPr>
+                <w:rFonts w:ascii="Arial" w:hAnsi="Arial" w:cs="Arial"/>
                 <w:noProof/>
                 <w:webHidden/>
               </w:rPr>
@@ -405,6 +419,7 @@
             </w:r>
             <w:r>
               <w:rPr>
+                <w:rFonts w:ascii="Arial" w:hAnsi="Arial" w:cs="Arial"/>
                 <w:noProof/>
                 <w:webHidden/>
               </w:rPr>
@@ -412,6 +427,7 @@
             </w:r>
             <w:r>
               <w:rPr>
+                <w:rFonts w:ascii="Arial" w:hAnsi="Arial" w:cs="Arial"/>
                 <w:noProof/>
                 <w:webHidden/>
               </w:rPr>
@@ -427,7 +443,7 @@
               <w:tab w:val="right" w:leader="dot" w:pos="9060"/>
             </w:tabs>
             <w:rPr>
-              <w:rFonts w:asciiTheme="minorHAnsi" w:eastAsiaTheme="minorEastAsia" w:hAnsiTheme="minorHAnsi" w:cstheme="minorBidi"/>
+              <w:rFonts w:ascii="Arial" w:eastAsiaTheme="minorEastAsia" w:hAnsi="Arial" w:cs="Arial"/>
               <w:noProof/>
               <w:sz w:val="22"/>
               <w:szCs w:val="22"/>
@@ -437,13 +453,14 @@
             <w:r>
               <w:rPr>
                 <w:rStyle w:val="Hyperlink"/>
+                <w:rFonts w:ascii="Arial" w:hAnsi="Arial" w:cs="Arial"/>
                 <w:noProof/>
               </w:rPr>
               <w:t>1.1.</w:t>
             </w:r>
             <w:r>
               <w:rPr>
-                <w:rFonts w:asciiTheme="minorHAnsi" w:eastAsiaTheme="minorEastAsia" w:hAnsiTheme="minorHAnsi" w:cstheme="minorBidi"/>
+                <w:rFonts w:ascii="Arial" w:eastAsiaTheme="minorEastAsia" w:hAnsi="Arial" w:cs="Arial"/>
                 <w:noProof/>
                 <w:sz w:val="22"/>
                 <w:szCs w:val="22"/>
@@ -453,12 +470,14 @@
             <w:r>
               <w:rPr>
                 <w:rStyle w:val="Hyperlink"/>
+                <w:rFonts w:ascii="Arial" w:hAnsi="Arial" w:cs="Arial"/>
                 <w:noProof/>
               </w:rPr>
               <w:t>Fächerkatalog konfigurieren</w:t>
             </w:r>
             <w:r>
               <w:rPr>
+                <w:rFonts w:ascii="Arial" w:hAnsi="Arial" w:cs="Arial"/>
                 <w:noProof/>
                 <w:webHidden/>
               </w:rPr>
@@ -466,6 +485,7 @@
             </w:r>
             <w:r>
               <w:rPr>
+                <w:rFonts w:ascii="Arial" w:hAnsi="Arial" w:cs="Arial"/>
                 <w:noProof/>
                 <w:webHidden/>
               </w:rPr>
@@ -473,6 +493,7 @@
             </w:r>
             <w:r>
               <w:rPr>
+                <w:rFonts w:ascii="Arial" w:hAnsi="Arial" w:cs="Arial"/>
                 <w:noProof/>
                 <w:webHidden/>
               </w:rPr>
@@ -480,12 +501,14 @@
             </w:r>
             <w:r>
               <w:rPr>
-                <w:noProof/>
-                <w:webHidden/>
-              </w:rPr>
-            </w:r>
-            <w:r>
-              <w:rPr>
+                <w:rFonts w:ascii="Arial" w:hAnsi="Arial" w:cs="Arial"/>
+                <w:noProof/>
+                <w:webHidden/>
+              </w:rPr>
+            </w:r>
+            <w:r>
+              <w:rPr>
+                <w:rFonts w:ascii="Arial" w:hAnsi="Arial" w:cs="Arial"/>
                 <w:noProof/>
                 <w:webHidden/>
               </w:rPr>
@@ -493,6 +516,7 @@
             </w:r>
             <w:r>
               <w:rPr>
+                <w:rFonts w:ascii="Arial" w:hAnsi="Arial" w:cs="Arial"/>
                 <w:noProof/>
                 <w:webHidden/>
               </w:rPr>
@@ -500,6 +524,7 @@
             </w:r>
             <w:r>
               <w:rPr>
+                <w:rFonts w:ascii="Arial" w:hAnsi="Arial" w:cs="Arial"/>
                 <w:noProof/>
                 <w:webHidden/>
               </w:rPr>
@@ -514,7 +539,7 @@
               <w:tab w:val="right" w:leader="dot" w:pos="9060"/>
             </w:tabs>
             <w:rPr>
-              <w:rFonts w:asciiTheme="minorHAnsi" w:eastAsiaTheme="minorEastAsia" w:hAnsiTheme="minorHAnsi" w:cstheme="minorBidi"/>
+              <w:rFonts w:eastAsiaTheme="minorEastAsia" w:cs="Arial"/>
               <w:noProof/>
               <w:sz w:val="22"/>
               <w:szCs w:val="22"/>
@@ -524,12 +549,14 @@
             <w:r>
               <w:rPr>
                 <w:rStyle w:val="Hyperlink"/>
+                <w:rFonts w:cs="Arial"/>
                 <w:noProof/>
               </w:rPr>
               <w:t>Basis-Fächerkatalog laden</w:t>
             </w:r>
             <w:r>
               <w:rPr>
+                <w:rFonts w:cs="Arial"/>
                 <w:noProof/>
                 <w:webHidden/>
               </w:rPr>
@@ -537,6 +564,7 @@
             </w:r>
             <w:r>
               <w:rPr>
+                <w:rFonts w:cs="Arial"/>
                 <w:noProof/>
                 <w:webHidden/>
               </w:rPr>
@@ -544,6 +572,7 @@
             </w:r>
             <w:r>
               <w:rPr>
+                <w:rFonts w:cs="Arial"/>
                 <w:noProof/>
                 <w:webHidden/>
               </w:rPr>
@@ -551,12 +580,14 @@
             </w:r>
             <w:r>
               <w:rPr>
-                <w:noProof/>
-                <w:webHidden/>
-              </w:rPr>
-            </w:r>
-            <w:r>
-              <w:rPr>
+                <w:rFonts w:cs="Arial"/>
+                <w:noProof/>
+                <w:webHidden/>
+              </w:rPr>
+            </w:r>
+            <w:r>
+              <w:rPr>
+                <w:rFonts w:cs="Arial"/>
                 <w:noProof/>
                 <w:webHidden/>
               </w:rPr>
@@ -564,6 +595,7 @@
             </w:r>
             <w:r>
               <w:rPr>
+                <w:rFonts w:cs="Arial"/>
                 <w:noProof/>
                 <w:webHidden/>
               </w:rPr>
@@ -571,6 +603,7 @@
             </w:r>
             <w:r>
               <w:rPr>
+                <w:rFonts w:cs="Arial"/>
                 <w:noProof/>
                 <w:webHidden/>
               </w:rPr>
@@ -585,7 +618,7 @@
               <w:tab w:val="right" w:leader="dot" w:pos="9060"/>
             </w:tabs>
             <w:rPr>
-              <w:rFonts w:asciiTheme="minorHAnsi" w:eastAsiaTheme="minorEastAsia" w:hAnsiTheme="minorHAnsi" w:cstheme="minorBidi"/>
+              <w:rFonts w:eastAsiaTheme="minorEastAsia" w:cs="Arial"/>
               <w:noProof/>
               <w:sz w:val="22"/>
               <w:szCs w:val="22"/>
@@ -595,12 +628,14 @@
             <w:r>
               <w:rPr>
                 <w:rStyle w:val="Hyperlink"/>
+                <w:rFonts w:cs="Arial"/>
                 <w:noProof/>
               </w:rPr>
               <w:t>Fächer einzeln anlegen und bearbeiten</w:t>
             </w:r>
             <w:r>
               <w:rPr>
+                <w:rFonts w:cs="Arial"/>
                 <w:noProof/>
                 <w:webHidden/>
               </w:rPr>
@@ -608,6 +643,7 @@
             </w:r>
             <w:r>
               <w:rPr>
+                <w:rFonts w:cs="Arial"/>
                 <w:noProof/>
                 <w:webHidden/>
               </w:rPr>
@@ -615,6 +651,7 @@
             </w:r>
             <w:r>
               <w:rPr>
+                <w:rFonts w:cs="Arial"/>
                 <w:noProof/>
                 <w:webHidden/>
               </w:rPr>
@@ -622,12 +659,14 @@
             </w:r>
             <w:r>
               <w:rPr>
-                <w:noProof/>
-                <w:webHidden/>
-              </w:rPr>
-            </w:r>
-            <w:r>
-              <w:rPr>
+                <w:rFonts w:cs="Arial"/>
+                <w:noProof/>
+                <w:webHidden/>
+              </w:rPr>
+            </w:r>
+            <w:r>
+              <w:rPr>
+                <w:rFonts w:cs="Arial"/>
                 <w:noProof/>
                 <w:webHidden/>
               </w:rPr>
@@ -635,6 +674,7 @@
             </w:r>
             <w:r>
               <w:rPr>
+                <w:rFonts w:cs="Arial"/>
                 <w:noProof/>
                 <w:webHidden/>
               </w:rPr>
@@ -642,6 +682,7 @@
             </w:r>
             <w:r>
               <w:rPr>
+                <w:rFonts w:cs="Arial"/>
                 <w:noProof/>
                 <w:webHidden/>
               </w:rPr>
@@ -656,7 +697,7 @@
               <w:tab w:val="right" w:leader="dot" w:pos="9060"/>
             </w:tabs>
             <w:rPr>
-              <w:rFonts w:asciiTheme="minorHAnsi" w:eastAsiaTheme="minorEastAsia" w:hAnsiTheme="minorHAnsi" w:cstheme="minorBidi"/>
+              <w:rFonts w:eastAsiaTheme="minorEastAsia" w:cs="Arial"/>
               <w:noProof/>
               <w:sz w:val="22"/>
               <w:szCs w:val="22"/>
@@ -666,12 +707,14 @@
             <w:r>
               <w:rPr>
                 <w:rStyle w:val="Hyperlink"/>
+                <w:rFonts w:cs="Arial"/>
                 <w:noProof/>
               </w:rPr>
               <w:t>Besondere Hinweise für „Deutsch“</w:t>
             </w:r>
             <w:r>
               <w:rPr>
+                <w:rFonts w:cs="Arial"/>
                 <w:noProof/>
                 <w:webHidden/>
               </w:rPr>
@@ -679,6 +722,7 @@
             </w:r>
             <w:r>
               <w:rPr>
+                <w:rFonts w:cs="Arial"/>
                 <w:noProof/>
                 <w:webHidden/>
               </w:rPr>
@@ -686,6 +730,7 @@
             </w:r>
             <w:r>
               <w:rPr>
+                <w:rFonts w:cs="Arial"/>
                 <w:noProof/>
                 <w:webHidden/>
               </w:rPr>
@@ -693,12 +738,14 @@
             </w:r>
             <w:r>
               <w:rPr>
-                <w:noProof/>
-                <w:webHidden/>
-              </w:rPr>
-            </w:r>
-            <w:r>
-              <w:rPr>
+                <w:rFonts w:cs="Arial"/>
+                <w:noProof/>
+                <w:webHidden/>
+              </w:rPr>
+            </w:r>
+            <w:r>
+              <w:rPr>
+                <w:rFonts w:cs="Arial"/>
                 <w:noProof/>
                 <w:webHidden/>
               </w:rPr>
@@ -706,6 +753,7 @@
             </w:r>
             <w:r>
               <w:rPr>
+                <w:rFonts w:cs="Arial"/>
                 <w:noProof/>
                 <w:webHidden/>
               </w:rPr>
@@ -713,6 +761,7 @@
             </w:r>
             <w:r>
               <w:rPr>
+                <w:rFonts w:cs="Arial"/>
                 <w:noProof/>
                 <w:webHidden/>
               </w:rPr>
@@ -728,7 +777,7 @@
               <w:tab w:val="right" w:leader="dot" w:pos="9060"/>
             </w:tabs>
             <w:rPr>
-              <w:rFonts w:asciiTheme="minorHAnsi" w:eastAsiaTheme="minorEastAsia" w:hAnsiTheme="minorHAnsi" w:cstheme="minorBidi"/>
+              <w:rFonts w:ascii="Arial" w:eastAsiaTheme="minorEastAsia" w:hAnsi="Arial" w:cs="Arial"/>
               <w:noProof/>
               <w:sz w:val="22"/>
               <w:szCs w:val="22"/>
@@ -738,13 +787,14 @@
             <w:r>
               <w:rPr>
                 <w:rStyle w:val="Hyperlink"/>
+                <w:rFonts w:ascii="Arial" w:hAnsi="Arial" w:cs="Arial"/>
                 <w:noProof/>
               </w:rPr>
               <w:t>1.2.</w:t>
             </w:r>
             <w:r>
               <w:rPr>
-                <w:rFonts w:asciiTheme="minorHAnsi" w:eastAsiaTheme="minorEastAsia" w:hAnsiTheme="minorHAnsi" w:cstheme="minorBidi"/>
+                <w:rFonts w:ascii="Arial" w:eastAsiaTheme="minorEastAsia" w:hAnsi="Arial" w:cs="Arial"/>
                 <w:noProof/>
                 <w:sz w:val="22"/>
                 <w:szCs w:val="22"/>
@@ -754,12 +804,14 @@
             <w:r>
               <w:rPr>
                 <w:rStyle w:val="Hyperlink"/>
+                <w:rFonts w:ascii="Arial" w:hAnsi="Arial" w:cs="Arial"/>
                 <w:noProof/>
               </w:rPr>
               <w:t>Stundentafeln einrichten</w:t>
             </w:r>
             <w:r>
               <w:rPr>
+                <w:rFonts w:ascii="Arial" w:hAnsi="Arial" w:cs="Arial"/>
                 <w:noProof/>
                 <w:webHidden/>
               </w:rPr>
@@ -767,6 +819,7 @@
             </w:r>
             <w:r>
               <w:rPr>
+                <w:rFonts w:ascii="Arial" w:hAnsi="Arial" w:cs="Arial"/>
                 <w:noProof/>
                 <w:webHidden/>
               </w:rPr>
@@ -774,6 +827,7 @@
             </w:r>
             <w:r>
               <w:rPr>
+                <w:rFonts w:ascii="Arial" w:hAnsi="Arial" w:cs="Arial"/>
                 <w:noProof/>
                 <w:webHidden/>
               </w:rPr>
@@ -781,12 +835,14 @@
             </w:r>
             <w:r>
               <w:rPr>
-                <w:noProof/>
-                <w:webHidden/>
-              </w:rPr>
-            </w:r>
-            <w:r>
-              <w:rPr>
+                <w:rFonts w:ascii="Arial" w:hAnsi="Arial" w:cs="Arial"/>
+                <w:noProof/>
+                <w:webHidden/>
+              </w:rPr>
+            </w:r>
+            <w:r>
+              <w:rPr>
+                <w:rFonts w:ascii="Arial" w:hAnsi="Arial" w:cs="Arial"/>
                 <w:noProof/>
                 <w:webHidden/>
               </w:rPr>
@@ -794,6 +850,7 @@
             </w:r>
             <w:r>
               <w:rPr>
+                <w:rFonts w:ascii="Arial" w:hAnsi="Arial" w:cs="Arial"/>
                 <w:noProof/>
                 <w:webHidden/>
               </w:rPr>
@@ -801,6 +858,7 @@
             </w:r>
             <w:r>
               <w:rPr>
+                <w:rFonts w:ascii="Arial" w:hAnsi="Arial" w:cs="Arial"/>
                 <w:noProof/>
                 <w:webHidden/>
               </w:rPr>
@@ -815,7 +873,7 @@
               <w:tab w:val="right" w:leader="dot" w:pos="9060"/>
             </w:tabs>
             <w:rPr>
-              <w:rFonts w:asciiTheme="minorHAnsi" w:eastAsiaTheme="minorEastAsia" w:hAnsiTheme="minorHAnsi" w:cstheme="minorBidi"/>
+              <w:rFonts w:eastAsiaTheme="minorEastAsia" w:cs="Arial"/>
               <w:noProof/>
               <w:sz w:val="22"/>
               <w:szCs w:val="22"/>
@@ -825,12 +883,14 @@
             <w:r>
               <w:rPr>
                 <w:rStyle w:val="Hyperlink"/>
+                <w:rFonts w:cs="Arial"/>
                 <w:noProof/>
               </w:rPr>
               <w:t>Sonderfall Religion</w:t>
             </w:r>
             <w:r>
               <w:rPr>
+                <w:rFonts w:cs="Arial"/>
                 <w:noProof/>
                 <w:webHidden/>
               </w:rPr>
@@ -838,6 +898,7 @@
             </w:r>
             <w:r>
               <w:rPr>
+                <w:rFonts w:cs="Arial"/>
                 <w:noProof/>
                 <w:webHidden/>
               </w:rPr>
@@ -845,6 +906,7 @@
             </w:r>
             <w:r>
               <w:rPr>
+                <w:rFonts w:cs="Arial"/>
                 <w:noProof/>
                 <w:webHidden/>
               </w:rPr>
@@ -852,12 +914,14 @@
             </w:r>
             <w:r>
               <w:rPr>
-                <w:noProof/>
-                <w:webHidden/>
-              </w:rPr>
-            </w:r>
-            <w:r>
-              <w:rPr>
+                <w:rFonts w:cs="Arial"/>
+                <w:noProof/>
+                <w:webHidden/>
+              </w:rPr>
+            </w:r>
+            <w:r>
+              <w:rPr>
+                <w:rFonts w:cs="Arial"/>
                 <w:noProof/>
                 <w:webHidden/>
               </w:rPr>
@@ -865,6 +929,7 @@
             </w:r>
             <w:r>
               <w:rPr>
+                <w:rFonts w:cs="Arial"/>
                 <w:noProof/>
                 <w:webHidden/>
               </w:rPr>
@@ -872,6 +937,7 @@
             </w:r>
             <w:r>
               <w:rPr>
+                <w:rFonts w:cs="Arial"/>
                 <w:noProof/>
                 <w:webHidden/>
               </w:rPr>
@@ -887,7 +953,7 @@
               <w:tab w:val="right" w:leader="dot" w:pos="9060"/>
             </w:tabs>
             <w:rPr>
-              <w:rFonts w:asciiTheme="minorHAnsi" w:eastAsiaTheme="minorEastAsia" w:hAnsiTheme="minorHAnsi" w:cstheme="minorBidi"/>
+              <w:rFonts w:ascii="Arial" w:eastAsiaTheme="minorEastAsia" w:hAnsi="Arial" w:cs="Arial"/>
               <w:noProof/>
               <w:sz w:val="22"/>
               <w:szCs w:val="22"/>
@@ -897,13 +963,14 @@
             <w:r>
               <w:rPr>
                 <w:rStyle w:val="Hyperlink"/>
+                <w:rFonts w:ascii="Arial" w:hAnsi="Arial" w:cs="Arial"/>
                 <w:noProof/>
               </w:rPr>
               <w:t>1.3.</w:t>
             </w:r>
             <w:r>
               <w:rPr>
-                <w:rFonts w:asciiTheme="minorHAnsi" w:eastAsiaTheme="minorEastAsia" w:hAnsiTheme="minorHAnsi" w:cstheme="minorBidi"/>
+                <w:rFonts w:ascii="Arial" w:eastAsiaTheme="minorEastAsia" w:hAnsi="Arial" w:cs="Arial"/>
                 <w:noProof/>
                 <w:sz w:val="22"/>
                 <w:szCs w:val="22"/>
@@ -913,12 +980,14 @@
             <w:r>
               <w:rPr>
                 <w:rStyle w:val="Hyperlink"/>
+                <w:rFonts w:ascii="Arial" w:hAnsi="Arial" w:cs="Arial"/>
                 <w:noProof/>
               </w:rPr>
               <w:t>Stundentafel zuweisen</w:t>
             </w:r>
             <w:r>
               <w:rPr>
+                <w:rFonts w:ascii="Arial" w:hAnsi="Arial" w:cs="Arial"/>
                 <w:noProof/>
                 <w:webHidden/>
               </w:rPr>
@@ -926,6 +995,7 @@
             </w:r>
             <w:r>
               <w:rPr>
+                <w:rFonts w:ascii="Arial" w:hAnsi="Arial" w:cs="Arial"/>
                 <w:noProof/>
                 <w:webHidden/>
               </w:rPr>
@@ -933,6 +1003,7 @@
             </w:r>
             <w:r>
               <w:rPr>
+                <w:rFonts w:ascii="Arial" w:hAnsi="Arial" w:cs="Arial"/>
                 <w:noProof/>
                 <w:webHidden/>
               </w:rPr>
@@ -940,12 +1011,14 @@
             </w:r>
             <w:r>
               <w:rPr>
-                <w:noProof/>
-                <w:webHidden/>
-              </w:rPr>
-            </w:r>
-            <w:r>
-              <w:rPr>
+                <w:rFonts w:ascii="Arial" w:hAnsi="Arial" w:cs="Arial"/>
+                <w:noProof/>
+                <w:webHidden/>
+              </w:rPr>
+            </w:r>
+            <w:r>
+              <w:rPr>
+                <w:rFonts w:ascii="Arial" w:hAnsi="Arial" w:cs="Arial"/>
                 <w:noProof/>
                 <w:webHidden/>
               </w:rPr>
@@ -953,6 +1026,7 @@
             </w:r>
             <w:r>
               <w:rPr>
+                <w:rFonts w:ascii="Arial" w:hAnsi="Arial" w:cs="Arial"/>
                 <w:noProof/>
                 <w:webHidden/>
               </w:rPr>
@@ -960,6 +1034,7 @@
             </w:r>
             <w:r>
               <w:rPr>
+                <w:rFonts w:ascii="Arial" w:hAnsi="Arial" w:cs="Arial"/>
                 <w:noProof/>
                 <w:webHidden/>
               </w:rPr>
@@ -975,7 +1050,7 @@
               <w:tab w:val="right" w:leader="dot" w:pos="9060"/>
             </w:tabs>
             <w:rPr>
-              <w:rFonts w:asciiTheme="minorHAnsi" w:eastAsiaTheme="minorEastAsia" w:hAnsiTheme="minorHAnsi" w:cstheme="minorBidi"/>
+              <w:rFonts w:ascii="Arial" w:eastAsiaTheme="minorEastAsia" w:hAnsi="Arial" w:cs="Arial"/>
               <w:noProof/>
               <w:sz w:val="22"/>
               <w:szCs w:val="22"/>
@@ -985,13 +1060,14 @@
             <w:r>
               <w:rPr>
                 <w:rStyle w:val="Hyperlink"/>
+                <w:rFonts w:ascii="Arial" w:hAnsi="Arial" w:cs="Arial"/>
                 <w:noProof/>
               </w:rPr>
               <w:t>1.4.</w:t>
             </w:r>
             <w:r>
               <w:rPr>
-                <w:rFonts w:asciiTheme="minorHAnsi" w:eastAsiaTheme="minorEastAsia" w:hAnsiTheme="minorHAnsi" w:cstheme="minorBidi"/>
+                <w:rFonts w:ascii="Arial" w:eastAsiaTheme="minorEastAsia" w:hAnsi="Arial" w:cs="Arial"/>
                 <w:noProof/>
                 <w:sz w:val="22"/>
                 <w:szCs w:val="22"/>
@@ -1001,12 +1077,14 @@
             <w:r>
               <w:rPr>
                 <w:rStyle w:val="Hyperlink"/>
+                <w:rFonts w:ascii="Arial" w:hAnsi="Arial" w:cs="Arial"/>
                 <w:noProof/>
               </w:rPr>
               <w:t>Lehrkräfte zuweisen</w:t>
             </w:r>
             <w:r>
               <w:rPr>
+                <w:rFonts w:ascii="Arial" w:hAnsi="Arial" w:cs="Arial"/>
                 <w:noProof/>
                 <w:webHidden/>
               </w:rPr>
@@ -1014,6 +1092,7 @@
             </w:r>
             <w:r>
               <w:rPr>
+                <w:rFonts w:ascii="Arial" w:hAnsi="Arial" w:cs="Arial"/>
                 <w:noProof/>
                 <w:webHidden/>
               </w:rPr>
@@ -1021,6 +1100,7 @@
             </w:r>
             <w:r>
               <w:rPr>
+                <w:rFonts w:ascii="Arial" w:hAnsi="Arial" w:cs="Arial"/>
                 <w:noProof/>
                 <w:webHidden/>
               </w:rPr>
@@ -1028,12 +1108,14 @@
             </w:r>
             <w:r>
               <w:rPr>
-                <w:noProof/>
-                <w:webHidden/>
-              </w:rPr>
-            </w:r>
-            <w:r>
-              <w:rPr>
+                <w:rFonts w:ascii="Arial" w:hAnsi="Arial" w:cs="Arial"/>
+                <w:noProof/>
+                <w:webHidden/>
+              </w:rPr>
+            </w:r>
+            <w:r>
+              <w:rPr>
+                <w:rFonts w:ascii="Arial" w:hAnsi="Arial" w:cs="Arial"/>
                 <w:noProof/>
                 <w:webHidden/>
               </w:rPr>
@@ -1041,6 +1123,7 @@
             </w:r>
             <w:r>
               <w:rPr>
+                <w:rFonts w:ascii="Arial" w:hAnsi="Arial" w:cs="Arial"/>
                 <w:noProof/>
                 <w:webHidden/>
               </w:rPr>
@@ -1048,6 +1131,7 @@
             </w:r>
             <w:r>
               <w:rPr>
+                <w:rFonts w:ascii="Arial" w:hAnsi="Arial" w:cs="Arial"/>
                 <w:noProof/>
                 <w:webHidden/>
               </w:rPr>
@@ -1063,7 +1147,7 @@
               <w:tab w:val="right" w:leader="dot" w:pos="9060"/>
             </w:tabs>
             <w:rPr>
-              <w:rFonts w:asciiTheme="minorHAnsi" w:eastAsiaTheme="minorEastAsia" w:hAnsiTheme="minorHAnsi" w:cstheme="minorBidi"/>
+              <w:rFonts w:ascii="Arial" w:eastAsiaTheme="minorEastAsia" w:hAnsi="Arial" w:cs="Arial"/>
               <w:noProof/>
               <w:sz w:val="22"/>
               <w:szCs w:val="22"/>
@@ -1073,13 +1157,14 @@
             <w:r>
               <w:rPr>
                 <w:rStyle w:val="Hyperlink"/>
+                <w:rFonts w:ascii="Arial" w:hAnsi="Arial" w:cs="Arial"/>
                 <w:noProof/>
               </w:rPr>
               <w:t>2.</w:t>
             </w:r>
             <w:r>
               <w:rPr>
-                <w:rFonts w:asciiTheme="minorHAnsi" w:eastAsiaTheme="minorEastAsia" w:hAnsiTheme="minorHAnsi" w:cstheme="minorBidi"/>
+                <w:rFonts w:ascii="Arial" w:eastAsiaTheme="minorEastAsia" w:hAnsi="Arial" w:cs="Arial"/>
                 <w:noProof/>
                 <w:sz w:val="22"/>
                 <w:szCs w:val="22"/>
@@ -1089,12 +1174,14 @@
             <w:r>
               <w:rPr>
                 <w:rStyle w:val="Hyperlink"/>
+                <w:rFonts w:ascii="Arial" w:hAnsi="Arial" w:cs="Arial"/>
                 <w:noProof/>
               </w:rPr>
               <w:t>Vorbereitungen für Textzeugnisse</w:t>
             </w:r>
             <w:r>
               <w:rPr>
+                <w:rFonts w:ascii="Arial" w:hAnsi="Arial" w:cs="Arial"/>
                 <w:noProof/>
                 <w:webHidden/>
               </w:rPr>
@@ -1102,6 +1189,7 @@
             </w:r>
             <w:r>
               <w:rPr>
+                <w:rFonts w:ascii="Arial" w:hAnsi="Arial" w:cs="Arial"/>
                 <w:noProof/>
                 <w:webHidden/>
               </w:rPr>
@@ -1109,6 +1197,7 @@
             </w:r>
             <w:r>
               <w:rPr>
+                <w:rFonts w:ascii="Arial" w:hAnsi="Arial" w:cs="Arial"/>
                 <w:noProof/>
                 <w:webHidden/>
               </w:rPr>
@@ -1116,12 +1205,14 @@
             </w:r>
             <w:r>
               <w:rPr>
-                <w:noProof/>
-                <w:webHidden/>
-              </w:rPr>
-            </w:r>
-            <w:r>
-              <w:rPr>
+                <w:rFonts w:ascii="Arial" w:hAnsi="Arial" w:cs="Arial"/>
+                <w:noProof/>
+                <w:webHidden/>
+              </w:rPr>
+            </w:r>
+            <w:r>
+              <w:rPr>
+                <w:rFonts w:ascii="Arial" w:hAnsi="Arial" w:cs="Arial"/>
                 <w:noProof/>
                 <w:webHidden/>
               </w:rPr>
@@ -1129,6 +1220,7 @@
             </w:r>
             <w:r>
               <w:rPr>
+                <w:rFonts w:ascii="Arial" w:hAnsi="Arial" w:cs="Arial"/>
                 <w:noProof/>
                 <w:webHidden/>
               </w:rPr>
@@ -1136,6 +1228,7 @@
             </w:r>
             <w:r>
               <w:rPr>
+                <w:rFonts w:ascii="Arial" w:hAnsi="Arial" w:cs="Arial"/>
                 <w:noProof/>
                 <w:webHidden/>
               </w:rPr>
@@ -1151,7 +1244,7 @@
               <w:tab w:val="right" w:leader="dot" w:pos="9060"/>
             </w:tabs>
             <w:rPr>
-              <w:rFonts w:asciiTheme="minorHAnsi" w:eastAsiaTheme="minorEastAsia" w:hAnsiTheme="minorHAnsi" w:cstheme="minorBidi"/>
+              <w:rFonts w:ascii="Arial" w:eastAsiaTheme="minorEastAsia" w:hAnsi="Arial" w:cs="Arial"/>
               <w:noProof/>
               <w:sz w:val="22"/>
               <w:szCs w:val="22"/>
@@ -1161,13 +1254,14 @@
             <w:r>
               <w:rPr>
                 <w:rStyle w:val="Hyperlink"/>
+                <w:rFonts w:ascii="Arial" w:hAnsi="Arial" w:cs="Arial"/>
                 <w:noProof/>
               </w:rPr>
               <w:t>2.1</w:t>
             </w:r>
             <w:r>
               <w:rPr>
-                <w:rFonts w:asciiTheme="minorHAnsi" w:eastAsiaTheme="minorEastAsia" w:hAnsiTheme="minorHAnsi" w:cstheme="minorBidi"/>
+                <w:rFonts w:ascii="Arial" w:eastAsiaTheme="minorEastAsia" w:hAnsi="Arial" w:cs="Arial"/>
                 <w:noProof/>
                 <w:sz w:val="22"/>
                 <w:szCs w:val="22"/>
@@ -1177,12 +1271,14 @@
             <w:r>
               <w:rPr>
                 <w:rStyle w:val="Hyperlink"/>
+                <w:rFonts w:ascii="Arial" w:hAnsi="Arial" w:cs="Arial"/>
                 <w:noProof/>
               </w:rPr>
               <w:t>Floskeln bearbeiten</w:t>
             </w:r>
             <w:r>
               <w:rPr>
+                <w:rFonts w:ascii="Arial" w:hAnsi="Arial" w:cs="Arial"/>
                 <w:noProof/>
                 <w:webHidden/>
               </w:rPr>
@@ -1190,6 +1286,7 @@
             </w:r>
             <w:r>
               <w:rPr>
+                <w:rFonts w:ascii="Arial" w:hAnsi="Arial" w:cs="Arial"/>
                 <w:noProof/>
                 <w:webHidden/>
               </w:rPr>
@@ -1197,6 +1294,7 @@
             </w:r>
             <w:r>
               <w:rPr>
+                <w:rFonts w:ascii="Arial" w:hAnsi="Arial" w:cs="Arial"/>
                 <w:noProof/>
                 <w:webHidden/>
               </w:rPr>
@@ -1204,12 +1302,14 @@
             </w:r>
             <w:r>
               <w:rPr>
-                <w:noProof/>
-                <w:webHidden/>
-              </w:rPr>
-            </w:r>
-            <w:r>
-              <w:rPr>
+                <w:rFonts w:ascii="Arial" w:hAnsi="Arial" w:cs="Arial"/>
+                <w:noProof/>
+                <w:webHidden/>
+              </w:rPr>
+            </w:r>
+            <w:r>
+              <w:rPr>
+                <w:rFonts w:ascii="Arial" w:hAnsi="Arial" w:cs="Arial"/>
                 <w:noProof/>
                 <w:webHidden/>
               </w:rPr>
@@ -1217,6 +1317,7 @@
             </w:r>
             <w:r>
               <w:rPr>
+                <w:rFonts w:ascii="Arial" w:hAnsi="Arial" w:cs="Arial"/>
                 <w:noProof/>
                 <w:webHidden/>
               </w:rPr>
@@ -1224,6 +1325,7 @@
             </w:r>
             <w:r>
               <w:rPr>
+                <w:rFonts w:ascii="Arial" w:hAnsi="Arial" w:cs="Arial"/>
                 <w:noProof/>
                 <w:webHidden/>
               </w:rPr>
@@ -1239,7 +1341,7 @@
               <w:tab w:val="right" w:leader="dot" w:pos="9060"/>
             </w:tabs>
             <w:rPr>
-              <w:rFonts w:asciiTheme="minorHAnsi" w:eastAsiaTheme="minorEastAsia" w:hAnsiTheme="minorHAnsi" w:cstheme="minorBidi"/>
+              <w:rFonts w:ascii="Arial" w:eastAsiaTheme="minorEastAsia" w:hAnsi="Arial" w:cs="Arial"/>
               <w:noProof/>
               <w:sz w:val="22"/>
               <w:szCs w:val="22"/>
@@ -1249,13 +1351,14 @@
             <w:r>
               <w:rPr>
                 <w:rStyle w:val="Hyperlink"/>
+                <w:rFonts w:ascii="Arial" w:hAnsi="Arial" w:cs="Arial"/>
                 <w:noProof/>
               </w:rPr>
               <w:t>3.</w:t>
             </w:r>
             <w:r>
               <w:rPr>
-                <w:rFonts w:asciiTheme="minorHAnsi" w:eastAsiaTheme="minorEastAsia" w:hAnsiTheme="minorHAnsi" w:cstheme="minorBidi"/>
+                <w:rFonts w:ascii="Arial" w:eastAsiaTheme="minorEastAsia" w:hAnsi="Arial" w:cs="Arial"/>
                 <w:noProof/>
                 <w:sz w:val="22"/>
                 <w:szCs w:val="22"/>
@@ -1265,12 +1368,14 @@
             <w:r>
               <w:rPr>
                 <w:rStyle w:val="Hyperlink"/>
+                <w:rFonts w:ascii="Arial" w:hAnsi="Arial" w:cs="Arial"/>
                 <w:noProof/>
               </w:rPr>
               <w:t>Noteneingabe in SchILDweb</w:t>
             </w:r>
             <w:r>
               <w:rPr>
+                <w:rFonts w:ascii="Arial" w:hAnsi="Arial" w:cs="Arial"/>
                 <w:noProof/>
                 <w:webHidden/>
               </w:rPr>
@@ -1278,6 +1383,7 @@
             </w:r>
             <w:r>
               <w:rPr>
+                <w:rFonts w:ascii="Arial" w:hAnsi="Arial" w:cs="Arial"/>
                 <w:noProof/>
                 <w:webHidden/>
               </w:rPr>
@@ -1285,6 +1391,7 @@
             </w:r>
             <w:r>
               <w:rPr>
+                <w:rFonts w:ascii="Arial" w:hAnsi="Arial" w:cs="Arial"/>
                 <w:noProof/>
                 <w:webHidden/>
               </w:rPr>
@@ -1292,12 +1399,14 @@
             </w:r>
             <w:r>
               <w:rPr>
-                <w:noProof/>
-                <w:webHidden/>
-              </w:rPr>
-            </w:r>
-            <w:r>
-              <w:rPr>
+                <w:rFonts w:ascii="Arial" w:hAnsi="Arial" w:cs="Arial"/>
+                <w:noProof/>
+                <w:webHidden/>
+              </w:rPr>
+            </w:r>
+            <w:r>
+              <w:rPr>
+                <w:rFonts w:ascii="Arial" w:hAnsi="Arial" w:cs="Arial"/>
                 <w:noProof/>
                 <w:webHidden/>
               </w:rPr>
@@ -1305,6 +1414,7 @@
             </w:r>
             <w:r>
               <w:rPr>
+                <w:rFonts w:ascii="Arial" w:hAnsi="Arial" w:cs="Arial"/>
                 <w:noProof/>
                 <w:webHidden/>
               </w:rPr>
@@ -1312,6 +1422,7 @@
             </w:r>
             <w:r>
               <w:rPr>
+                <w:rFonts w:ascii="Arial" w:hAnsi="Arial" w:cs="Arial"/>
                 <w:noProof/>
                 <w:webHidden/>
               </w:rPr>
@@ -1327,7 +1438,7 @@
               <w:tab w:val="right" w:leader="dot" w:pos="9060"/>
             </w:tabs>
             <w:rPr>
-              <w:rFonts w:asciiTheme="minorHAnsi" w:eastAsiaTheme="minorEastAsia" w:hAnsiTheme="minorHAnsi" w:cstheme="minorBidi"/>
+              <w:rFonts w:ascii="Arial" w:eastAsiaTheme="minorEastAsia" w:hAnsi="Arial" w:cs="Arial"/>
               <w:noProof/>
               <w:sz w:val="22"/>
               <w:szCs w:val="22"/>
@@ -1337,13 +1448,14 @@
             <w:r>
               <w:rPr>
                 <w:rStyle w:val="Hyperlink"/>
+                <w:rFonts w:ascii="Arial" w:hAnsi="Arial" w:cs="Arial"/>
                 <w:noProof/>
               </w:rPr>
               <w:t>3.1</w:t>
             </w:r>
             <w:r>
               <w:rPr>
-                <w:rFonts w:asciiTheme="minorHAnsi" w:eastAsiaTheme="minorEastAsia" w:hAnsiTheme="minorHAnsi" w:cstheme="minorBidi"/>
+                <w:rFonts w:ascii="Arial" w:eastAsiaTheme="minorEastAsia" w:hAnsi="Arial" w:cs="Arial"/>
                 <w:noProof/>
                 <w:sz w:val="22"/>
                 <w:szCs w:val="22"/>
@@ -1353,12 +1465,14 @@
             <w:r>
               <w:rPr>
                 <w:rStyle w:val="Hyperlink"/>
+                <w:rFonts w:ascii="Arial" w:hAnsi="Arial" w:cs="Arial"/>
                 <w:noProof/>
               </w:rPr>
               <w:t>Allgemeine Informationen</w:t>
             </w:r>
             <w:r>
               <w:rPr>
+                <w:rFonts w:ascii="Arial" w:hAnsi="Arial" w:cs="Arial"/>
                 <w:noProof/>
                 <w:webHidden/>
               </w:rPr>
@@ -1366,6 +1480,7 @@
             </w:r>
             <w:r>
               <w:rPr>
+                <w:rFonts w:ascii="Arial" w:hAnsi="Arial" w:cs="Arial"/>
                 <w:noProof/>
                 <w:webHidden/>
               </w:rPr>
@@ -1373,6 +1488,7 @@
             </w:r>
             <w:r>
               <w:rPr>
+                <w:rFonts w:ascii="Arial" w:hAnsi="Arial" w:cs="Arial"/>
                 <w:noProof/>
                 <w:webHidden/>
               </w:rPr>
@@ -1380,12 +1496,14 @@
             </w:r>
             <w:r>
               <w:rPr>
-                <w:noProof/>
-                <w:webHidden/>
-              </w:rPr>
-            </w:r>
-            <w:r>
-              <w:rPr>
+                <w:rFonts w:ascii="Arial" w:hAnsi="Arial" w:cs="Arial"/>
+                <w:noProof/>
+                <w:webHidden/>
+              </w:rPr>
+            </w:r>
+            <w:r>
+              <w:rPr>
+                <w:rFonts w:ascii="Arial" w:hAnsi="Arial" w:cs="Arial"/>
                 <w:noProof/>
                 <w:webHidden/>
               </w:rPr>
@@ -1393,6 +1511,7 @@
             </w:r>
             <w:r>
               <w:rPr>
+                <w:rFonts w:ascii="Arial" w:hAnsi="Arial" w:cs="Arial"/>
                 <w:noProof/>
                 <w:webHidden/>
               </w:rPr>
@@ -1400,6 +1519,7 @@
             </w:r>
             <w:r>
               <w:rPr>
+                <w:rFonts w:ascii="Arial" w:hAnsi="Arial" w:cs="Arial"/>
                 <w:noProof/>
                 <w:webHidden/>
               </w:rPr>
@@ -1415,7 +1535,7 @@
               <w:tab w:val="right" w:leader="dot" w:pos="9060"/>
             </w:tabs>
             <w:rPr>
-              <w:rFonts w:asciiTheme="minorHAnsi" w:eastAsiaTheme="minorEastAsia" w:hAnsiTheme="minorHAnsi" w:cstheme="minorBidi"/>
+              <w:rFonts w:ascii="Arial" w:eastAsiaTheme="minorEastAsia" w:hAnsi="Arial" w:cs="Arial"/>
               <w:noProof/>
               <w:sz w:val="22"/>
               <w:szCs w:val="22"/>
@@ -1425,13 +1545,14 @@
             <w:r>
               <w:rPr>
                 <w:rStyle w:val="Hyperlink"/>
+                <w:rFonts w:ascii="Arial" w:hAnsi="Arial" w:cs="Arial"/>
                 <w:noProof/>
               </w:rPr>
               <w:t>3.2</w:t>
             </w:r>
             <w:r>
               <w:rPr>
-                <w:rFonts w:asciiTheme="minorHAnsi" w:eastAsiaTheme="minorEastAsia" w:hAnsiTheme="minorHAnsi" w:cstheme="minorBidi"/>
+                <w:rFonts w:ascii="Arial" w:eastAsiaTheme="minorEastAsia" w:hAnsi="Arial" w:cs="Arial"/>
                 <w:noProof/>
                 <w:sz w:val="22"/>
                 <w:szCs w:val="22"/>
@@ -1441,12 +1562,14 @@
             <w:r>
               <w:rPr>
                 <w:rStyle w:val="Hyperlink"/>
+                <w:rFonts w:ascii="Arial" w:hAnsi="Arial" w:cs="Arial"/>
                 <w:noProof/>
               </w:rPr>
               <w:t>Erster Aufruf</w:t>
             </w:r>
             <w:r>
               <w:rPr>
+                <w:rFonts w:ascii="Arial" w:hAnsi="Arial" w:cs="Arial"/>
                 <w:noProof/>
                 <w:webHidden/>
               </w:rPr>
@@ -1454,6 +1577,7 @@
             </w:r>
             <w:r>
               <w:rPr>
+                <w:rFonts w:ascii="Arial" w:hAnsi="Arial" w:cs="Arial"/>
                 <w:noProof/>
                 <w:webHidden/>
               </w:rPr>
@@ -1461,6 +1585,7 @@
             </w:r>
             <w:r>
               <w:rPr>
+                <w:rFonts w:ascii="Arial" w:hAnsi="Arial" w:cs="Arial"/>
                 <w:noProof/>
                 <w:webHidden/>
               </w:rPr>
@@ -1468,12 +1593,14 @@
             </w:r>
             <w:r>
               <w:rPr>
-                <w:noProof/>
-                <w:webHidden/>
-              </w:rPr>
-            </w:r>
-            <w:r>
-              <w:rPr>
+                <w:rFonts w:ascii="Arial" w:hAnsi="Arial" w:cs="Arial"/>
+                <w:noProof/>
+                <w:webHidden/>
+              </w:rPr>
+            </w:r>
+            <w:r>
+              <w:rPr>
+                <w:rFonts w:ascii="Arial" w:hAnsi="Arial" w:cs="Arial"/>
                 <w:noProof/>
                 <w:webHidden/>
               </w:rPr>
@@ -1481,6 +1608,7 @@
             </w:r>
             <w:r>
               <w:rPr>
+                <w:rFonts w:ascii="Arial" w:hAnsi="Arial" w:cs="Arial"/>
                 <w:noProof/>
                 <w:webHidden/>
               </w:rPr>
@@ -1488,6 +1616,7 @@
             </w:r>
             <w:r>
               <w:rPr>
+                <w:rFonts w:ascii="Arial" w:hAnsi="Arial" w:cs="Arial"/>
                 <w:noProof/>
                 <w:webHidden/>
               </w:rPr>
@@ -1503,7 +1632,7 @@
               <w:tab w:val="right" w:leader="dot" w:pos="9060"/>
             </w:tabs>
             <w:rPr>
-              <w:rFonts w:asciiTheme="minorHAnsi" w:eastAsiaTheme="minorEastAsia" w:hAnsiTheme="minorHAnsi" w:cstheme="minorBidi"/>
+              <w:rFonts w:ascii="Arial" w:eastAsiaTheme="minorEastAsia" w:hAnsi="Arial" w:cs="Arial"/>
               <w:noProof/>
               <w:sz w:val="22"/>
               <w:szCs w:val="22"/>
@@ -1513,13 +1642,14 @@
             <w:r>
               <w:rPr>
                 <w:rStyle w:val="Hyperlink"/>
+                <w:rFonts w:ascii="Arial" w:hAnsi="Arial" w:cs="Arial"/>
                 <w:noProof/>
               </w:rPr>
               <w:t>3.3</w:t>
             </w:r>
             <w:r>
               <w:rPr>
-                <w:rFonts w:asciiTheme="minorHAnsi" w:eastAsiaTheme="minorEastAsia" w:hAnsiTheme="minorHAnsi" w:cstheme="minorBidi"/>
+                <w:rFonts w:ascii="Arial" w:eastAsiaTheme="minorEastAsia" w:hAnsi="Arial" w:cs="Arial"/>
                 <w:noProof/>
                 <w:sz w:val="22"/>
                 <w:szCs w:val="22"/>
@@ -1529,12 +1659,14 @@
             <w:r>
               <w:rPr>
                 <w:rStyle w:val="Hyperlink"/>
+                <w:rFonts w:ascii="Arial" w:hAnsi="Arial" w:cs="Arial"/>
                 <w:noProof/>
               </w:rPr>
               <w:t>Noten und fachbezogene Bemerkungen eingeben</w:t>
             </w:r>
             <w:r>
               <w:rPr>
+                <w:rFonts w:ascii="Arial" w:hAnsi="Arial" w:cs="Arial"/>
                 <w:noProof/>
                 <w:webHidden/>
               </w:rPr>
@@ -1542,6 +1674,7 @@
             </w:r>
             <w:r>
               <w:rPr>
+                <w:rFonts w:ascii="Arial" w:hAnsi="Arial" w:cs="Arial"/>
                 <w:noProof/>
                 <w:webHidden/>
               </w:rPr>
@@ -1549,6 +1682,7 @@
             </w:r>
             <w:r>
               <w:rPr>
+                <w:rFonts w:ascii="Arial" w:hAnsi="Arial" w:cs="Arial"/>
                 <w:noProof/>
                 <w:webHidden/>
               </w:rPr>
@@ -1556,12 +1690,14 @@
             </w:r>
             <w:r>
               <w:rPr>
-                <w:noProof/>
-                <w:webHidden/>
-              </w:rPr>
-            </w:r>
-            <w:r>
-              <w:rPr>
+                <w:rFonts w:ascii="Arial" w:hAnsi="Arial" w:cs="Arial"/>
+                <w:noProof/>
+                <w:webHidden/>
+              </w:rPr>
+            </w:r>
+            <w:r>
+              <w:rPr>
+                <w:rFonts w:ascii="Arial" w:hAnsi="Arial" w:cs="Arial"/>
                 <w:noProof/>
                 <w:webHidden/>
               </w:rPr>
@@ -1569,6 +1705,7 @@
             </w:r>
             <w:r>
               <w:rPr>
+                <w:rFonts w:ascii="Arial" w:hAnsi="Arial" w:cs="Arial"/>
                 <w:noProof/>
                 <w:webHidden/>
               </w:rPr>
@@ -1576,6 +1713,7 @@
             </w:r>
             <w:r>
               <w:rPr>
+                <w:rFonts w:ascii="Arial" w:hAnsi="Arial" w:cs="Arial"/>
                 <w:noProof/>
                 <w:webHidden/>
               </w:rPr>
@@ -1591,7 +1729,7 @@
               <w:tab w:val="right" w:leader="dot" w:pos="9060"/>
             </w:tabs>
             <w:rPr>
-              <w:rFonts w:asciiTheme="minorHAnsi" w:eastAsiaTheme="minorEastAsia" w:hAnsiTheme="minorHAnsi" w:cstheme="minorBidi"/>
+              <w:rFonts w:ascii="Arial" w:eastAsiaTheme="minorEastAsia" w:hAnsi="Arial" w:cs="Arial"/>
               <w:noProof/>
               <w:sz w:val="22"/>
               <w:szCs w:val="22"/>
@@ -1601,13 +1739,14 @@
             <w:r>
               <w:rPr>
                 <w:rStyle w:val="Hyperlink"/>
+                <w:rFonts w:ascii="Arial" w:hAnsi="Arial" w:cs="Arial"/>
                 <w:noProof/>
               </w:rPr>
               <w:t>3.4</w:t>
             </w:r>
             <w:r>
               <w:rPr>
-                <w:rFonts w:asciiTheme="minorHAnsi" w:eastAsiaTheme="minorEastAsia" w:hAnsiTheme="minorHAnsi" w:cstheme="minorBidi"/>
+                <w:rFonts w:ascii="Arial" w:eastAsiaTheme="minorEastAsia" w:hAnsi="Arial" w:cs="Arial"/>
                 <w:noProof/>
                 <w:sz w:val="22"/>
                 <w:szCs w:val="22"/>
@@ -1617,12 +1756,14 @@
             <w:r>
               <w:rPr>
                 <w:rStyle w:val="Hyperlink"/>
+                <w:rFonts w:ascii="Arial" w:hAnsi="Arial" w:cs="Arial"/>
                 <w:noProof/>
               </w:rPr>
               <w:t>Eingaben durch Klassenlehrer</w:t>
             </w:r>
             <w:r>
               <w:rPr>
+                <w:rFonts w:ascii="Arial" w:hAnsi="Arial" w:cs="Arial"/>
                 <w:noProof/>
                 <w:webHidden/>
               </w:rPr>
@@ -1630,6 +1771,7 @@
             </w:r>
             <w:r>
               <w:rPr>
+                <w:rFonts w:ascii="Arial" w:hAnsi="Arial" w:cs="Arial"/>
                 <w:noProof/>
                 <w:webHidden/>
               </w:rPr>
@@ -1637,6 +1779,7 @@
             </w:r>
             <w:r>
               <w:rPr>
+                <w:rFonts w:ascii="Arial" w:hAnsi="Arial" w:cs="Arial"/>
                 <w:noProof/>
                 <w:webHidden/>
               </w:rPr>
@@ -1644,12 +1787,14 @@
             </w:r>
             <w:r>
               <w:rPr>
-                <w:noProof/>
-                <w:webHidden/>
-              </w:rPr>
-            </w:r>
-            <w:r>
-              <w:rPr>
+                <w:rFonts w:ascii="Arial" w:hAnsi="Arial" w:cs="Arial"/>
+                <w:noProof/>
+                <w:webHidden/>
+              </w:rPr>
+            </w:r>
+            <w:r>
+              <w:rPr>
+                <w:rFonts w:ascii="Arial" w:hAnsi="Arial" w:cs="Arial"/>
                 <w:noProof/>
                 <w:webHidden/>
               </w:rPr>
@@ -1657,6 +1802,7 @@
             </w:r>
             <w:r>
               <w:rPr>
+                <w:rFonts w:ascii="Arial" w:hAnsi="Arial" w:cs="Arial"/>
                 <w:noProof/>
                 <w:webHidden/>
               </w:rPr>
@@ -1664,6 +1810,7 @@
             </w:r>
             <w:r>
               <w:rPr>
+                <w:rFonts w:ascii="Arial" w:hAnsi="Arial" w:cs="Arial"/>
                 <w:noProof/>
                 <w:webHidden/>
               </w:rPr>
@@ -1679,7 +1826,7 @@
               <w:tab w:val="right" w:leader="dot" w:pos="9060"/>
             </w:tabs>
             <w:rPr>
-              <w:rFonts w:asciiTheme="minorHAnsi" w:eastAsiaTheme="minorEastAsia" w:hAnsiTheme="minorHAnsi" w:cstheme="minorBidi"/>
+              <w:rFonts w:ascii="Arial" w:eastAsiaTheme="minorEastAsia" w:hAnsi="Arial" w:cs="Arial"/>
               <w:noProof/>
               <w:sz w:val="22"/>
               <w:szCs w:val="22"/>
@@ -1689,13 +1836,14 @@
             <w:r>
               <w:rPr>
                 <w:rStyle w:val="Hyperlink"/>
+                <w:rFonts w:ascii="Arial" w:hAnsi="Arial" w:cs="Arial"/>
                 <w:noProof/>
               </w:rPr>
               <w:t>3.5</w:t>
             </w:r>
             <w:r>
               <w:rPr>
-                <w:rFonts w:asciiTheme="minorHAnsi" w:eastAsiaTheme="minorEastAsia" w:hAnsiTheme="minorHAnsi" w:cstheme="minorBidi"/>
+                <w:rFonts w:ascii="Arial" w:eastAsiaTheme="minorEastAsia" w:hAnsi="Arial" w:cs="Arial"/>
                 <w:noProof/>
                 <w:sz w:val="22"/>
                 <w:szCs w:val="22"/>
@@ -1705,12 +1853,14 @@
             <w:r>
               <w:rPr>
                 <w:rStyle w:val="Hyperlink"/>
+                <w:rFonts w:ascii="Arial" w:hAnsi="Arial" w:cs="Arial"/>
                 <w:noProof/>
               </w:rPr>
               <w:t>Änderungen speichern</w:t>
             </w:r>
             <w:r>
               <w:rPr>
+                <w:rFonts w:ascii="Arial" w:hAnsi="Arial" w:cs="Arial"/>
                 <w:noProof/>
                 <w:webHidden/>
               </w:rPr>
@@ -1718,6 +1868,7 @@
             </w:r>
             <w:r>
               <w:rPr>
+                <w:rFonts w:ascii="Arial" w:hAnsi="Arial" w:cs="Arial"/>
                 <w:noProof/>
                 <w:webHidden/>
               </w:rPr>
@@ -1725,6 +1876,7 @@
             </w:r>
             <w:r>
               <w:rPr>
+                <w:rFonts w:ascii="Arial" w:hAnsi="Arial" w:cs="Arial"/>
                 <w:noProof/>
                 <w:webHidden/>
               </w:rPr>
@@ -1732,12 +1884,14 @@
             </w:r>
             <w:r>
               <w:rPr>
-                <w:noProof/>
-                <w:webHidden/>
-              </w:rPr>
-            </w:r>
-            <w:r>
-              <w:rPr>
+                <w:rFonts w:ascii="Arial" w:hAnsi="Arial" w:cs="Arial"/>
+                <w:noProof/>
+                <w:webHidden/>
+              </w:rPr>
+            </w:r>
+            <w:r>
+              <w:rPr>
+                <w:rFonts w:ascii="Arial" w:hAnsi="Arial" w:cs="Arial"/>
                 <w:noProof/>
                 <w:webHidden/>
               </w:rPr>
@@ -1745,6 +1899,7 @@
             </w:r>
             <w:r>
               <w:rPr>
+                <w:rFonts w:ascii="Arial" w:hAnsi="Arial" w:cs="Arial"/>
                 <w:noProof/>
                 <w:webHidden/>
               </w:rPr>
@@ -1752,6 +1907,7 @@
             </w:r>
             <w:r>
               <w:rPr>
+                <w:rFonts w:ascii="Arial" w:hAnsi="Arial" w:cs="Arial"/>
                 <w:noProof/>
                 <w:webHidden/>
               </w:rPr>
@@ -1767,7 +1923,7 @@
               <w:tab w:val="right" w:leader="dot" w:pos="9060"/>
             </w:tabs>
             <w:rPr>
-              <w:rFonts w:asciiTheme="minorHAnsi" w:eastAsiaTheme="minorEastAsia" w:hAnsiTheme="minorHAnsi" w:cstheme="minorBidi"/>
+              <w:rFonts w:ascii="Arial" w:eastAsiaTheme="minorEastAsia" w:hAnsi="Arial" w:cs="Arial"/>
               <w:noProof/>
               <w:sz w:val="22"/>
               <w:szCs w:val="22"/>
@@ -1777,13 +1933,14 @@
             <w:r>
               <w:rPr>
                 <w:rStyle w:val="Hyperlink"/>
+                <w:rFonts w:ascii="Arial" w:hAnsi="Arial" w:cs="Arial"/>
                 <w:noProof/>
               </w:rPr>
               <w:t>4.</w:t>
             </w:r>
             <w:r>
               <w:rPr>
-                <w:rFonts w:asciiTheme="minorHAnsi" w:eastAsiaTheme="minorEastAsia" w:hAnsiTheme="minorHAnsi" w:cstheme="minorBidi"/>
+                <w:rFonts w:ascii="Arial" w:eastAsiaTheme="minorEastAsia" w:hAnsi="Arial" w:cs="Arial"/>
                 <w:noProof/>
                 <w:sz w:val="22"/>
                 <w:szCs w:val="22"/>
@@ -1793,12 +1950,14 @@
             <w:r>
               <w:rPr>
                 <w:rStyle w:val="Hyperlink"/>
+                <w:rFonts w:ascii="Arial" w:hAnsi="Arial" w:cs="Arial"/>
                 <w:noProof/>
               </w:rPr>
               <w:t>Zeugnisse ausgeben</w:t>
             </w:r>
             <w:r>
               <w:rPr>
+                <w:rFonts w:ascii="Arial" w:hAnsi="Arial" w:cs="Arial"/>
                 <w:noProof/>
                 <w:webHidden/>
               </w:rPr>
@@ -1806,6 +1965,7 @@
             </w:r>
             <w:r>
               <w:rPr>
+                <w:rFonts w:ascii="Arial" w:hAnsi="Arial" w:cs="Arial"/>
                 <w:noProof/>
                 <w:webHidden/>
               </w:rPr>
@@ -1813,6 +1973,7 @@
             </w:r>
             <w:r>
               <w:rPr>
+                <w:rFonts w:ascii="Arial" w:hAnsi="Arial" w:cs="Arial"/>
                 <w:noProof/>
                 <w:webHidden/>
               </w:rPr>
@@ -1820,12 +1981,14 @@
             </w:r>
             <w:r>
               <w:rPr>
-                <w:noProof/>
-                <w:webHidden/>
-              </w:rPr>
-            </w:r>
-            <w:r>
-              <w:rPr>
+                <w:rFonts w:ascii="Arial" w:hAnsi="Arial" w:cs="Arial"/>
+                <w:noProof/>
+                <w:webHidden/>
+              </w:rPr>
+            </w:r>
+            <w:r>
+              <w:rPr>
+                <w:rFonts w:ascii="Arial" w:hAnsi="Arial" w:cs="Arial"/>
                 <w:noProof/>
                 <w:webHidden/>
               </w:rPr>
@@ -1833,6 +1996,7 @@
             </w:r>
             <w:r>
               <w:rPr>
+                <w:rFonts w:ascii="Arial" w:hAnsi="Arial" w:cs="Arial"/>
                 <w:noProof/>
                 <w:webHidden/>
               </w:rPr>
@@ -1840,6 +2004,7 @@
             </w:r>
             <w:r>
               <w:rPr>
+                <w:rFonts w:ascii="Arial" w:hAnsi="Arial" w:cs="Arial"/>
                 <w:noProof/>
                 <w:webHidden/>
               </w:rPr>
@@ -1855,7 +2020,7 @@
               <w:tab w:val="right" w:leader="dot" w:pos="9060"/>
             </w:tabs>
             <w:rPr>
-              <w:rFonts w:asciiTheme="minorHAnsi" w:eastAsiaTheme="minorEastAsia" w:hAnsiTheme="minorHAnsi" w:cstheme="minorBidi"/>
+              <w:rFonts w:ascii="Arial" w:eastAsiaTheme="minorEastAsia" w:hAnsi="Arial" w:cs="Arial"/>
               <w:noProof/>
               <w:sz w:val="22"/>
               <w:szCs w:val="22"/>
@@ -1865,13 +2030,14 @@
             <w:r>
               <w:rPr>
                 <w:rStyle w:val="Hyperlink"/>
+                <w:rFonts w:ascii="Arial" w:hAnsi="Arial" w:cs="Arial"/>
                 <w:noProof/>
               </w:rPr>
               <w:t>4.1</w:t>
             </w:r>
             <w:r>
               <w:rPr>
-                <w:rFonts w:asciiTheme="minorHAnsi" w:eastAsiaTheme="minorEastAsia" w:hAnsiTheme="minorHAnsi" w:cstheme="minorBidi"/>
+                <w:rFonts w:ascii="Arial" w:eastAsiaTheme="minorEastAsia" w:hAnsi="Arial" w:cs="Arial"/>
                 <w:noProof/>
                 <w:sz w:val="22"/>
                 <w:szCs w:val="22"/>
@@ -1881,12 +2047,14 @@
             <w:r>
               <w:rPr>
                 <w:rStyle w:val="Hyperlink"/>
+                <w:rFonts w:ascii="Arial" w:hAnsi="Arial" w:cs="Arial"/>
                 <w:noProof/>
               </w:rPr>
               <w:t>Allgemeine Angaben</w:t>
             </w:r>
             <w:r>
               <w:rPr>
+                <w:rFonts w:ascii="Arial" w:hAnsi="Arial" w:cs="Arial"/>
                 <w:noProof/>
                 <w:webHidden/>
               </w:rPr>
@@ -1894,6 +2062,7 @@
             </w:r>
             <w:r>
               <w:rPr>
+                <w:rFonts w:ascii="Arial" w:hAnsi="Arial" w:cs="Arial"/>
                 <w:noProof/>
                 <w:webHidden/>
               </w:rPr>
@@ -1901,6 +2070,7 @@
             </w:r>
             <w:r>
               <w:rPr>
+                <w:rFonts w:ascii="Arial" w:hAnsi="Arial" w:cs="Arial"/>
                 <w:noProof/>
                 <w:webHidden/>
               </w:rPr>
@@ -1908,12 +2078,14 @@
             </w:r>
             <w:r>
               <w:rPr>
-                <w:noProof/>
-                <w:webHidden/>
-              </w:rPr>
-            </w:r>
-            <w:r>
-              <w:rPr>
+                <w:rFonts w:ascii="Arial" w:hAnsi="Arial" w:cs="Arial"/>
+                <w:noProof/>
+                <w:webHidden/>
+              </w:rPr>
+            </w:r>
+            <w:r>
+              <w:rPr>
+                <w:rFonts w:ascii="Arial" w:hAnsi="Arial" w:cs="Arial"/>
                 <w:noProof/>
                 <w:webHidden/>
               </w:rPr>
@@ -1921,6 +2093,7 @@
             </w:r>
             <w:r>
               <w:rPr>
+                <w:rFonts w:ascii="Arial" w:hAnsi="Arial" w:cs="Arial"/>
                 <w:noProof/>
                 <w:webHidden/>
               </w:rPr>
@@ -1928,6 +2101,7 @@
             </w:r>
             <w:r>
               <w:rPr>
+                <w:rFonts w:ascii="Arial" w:hAnsi="Arial" w:cs="Arial"/>
                 <w:noProof/>
                 <w:webHidden/>
               </w:rPr>
@@ -1943,7 +2117,7 @@
               <w:tab w:val="right" w:leader="dot" w:pos="9060"/>
             </w:tabs>
             <w:rPr>
-              <w:rFonts w:asciiTheme="minorHAnsi" w:eastAsiaTheme="minorEastAsia" w:hAnsiTheme="minorHAnsi" w:cstheme="minorBidi"/>
+              <w:rFonts w:ascii="Arial" w:eastAsiaTheme="minorEastAsia" w:hAnsi="Arial" w:cs="Arial"/>
               <w:noProof/>
               <w:sz w:val="22"/>
               <w:szCs w:val="22"/>
@@ -1953,13 +2127,14 @@
             <w:r>
               <w:rPr>
                 <w:rStyle w:val="Hyperlink"/>
+                <w:rFonts w:ascii="Arial" w:hAnsi="Arial" w:cs="Arial"/>
                 <w:noProof/>
               </w:rPr>
               <w:t>4.2</w:t>
             </w:r>
             <w:r>
               <w:rPr>
-                <w:rFonts w:asciiTheme="minorHAnsi" w:eastAsiaTheme="minorEastAsia" w:hAnsiTheme="minorHAnsi" w:cstheme="minorBidi"/>
+                <w:rFonts w:ascii="Arial" w:eastAsiaTheme="minorEastAsia" w:hAnsi="Arial" w:cs="Arial"/>
                 <w:noProof/>
                 <w:sz w:val="22"/>
                 <w:szCs w:val="22"/>
@@ -1969,12 +2144,14 @@
             <w:r>
               <w:rPr>
                 <w:rStyle w:val="Hyperlink"/>
+                <w:rFonts w:ascii="Arial" w:hAnsi="Arial" w:cs="Arial"/>
                 <w:noProof/>
               </w:rPr>
               <w:t>Spezielle Informationen zum Textzeugnis</w:t>
             </w:r>
             <w:r>
               <w:rPr>
+                <w:rFonts w:ascii="Arial" w:hAnsi="Arial" w:cs="Arial"/>
                 <w:noProof/>
                 <w:webHidden/>
               </w:rPr>
@@ -1982,6 +2159,7 @@
             </w:r>
             <w:r>
               <w:rPr>
+                <w:rFonts w:ascii="Arial" w:hAnsi="Arial" w:cs="Arial"/>
                 <w:noProof/>
                 <w:webHidden/>
               </w:rPr>
@@ -1989,6 +2167,7 @@
             </w:r>
             <w:r>
               <w:rPr>
+                <w:rFonts w:ascii="Arial" w:hAnsi="Arial" w:cs="Arial"/>
                 <w:noProof/>
                 <w:webHidden/>
               </w:rPr>
@@ -1996,12 +2175,14 @@
             </w:r>
             <w:r>
               <w:rPr>
-                <w:noProof/>
-                <w:webHidden/>
-              </w:rPr>
-            </w:r>
-            <w:r>
-              <w:rPr>
+                <w:rFonts w:ascii="Arial" w:hAnsi="Arial" w:cs="Arial"/>
+                <w:noProof/>
+                <w:webHidden/>
+              </w:rPr>
+            </w:r>
+            <w:r>
+              <w:rPr>
+                <w:rFonts w:ascii="Arial" w:hAnsi="Arial" w:cs="Arial"/>
                 <w:noProof/>
                 <w:webHidden/>
               </w:rPr>
@@ -2009,6 +2190,7 @@
             </w:r>
             <w:r>
               <w:rPr>
+                <w:rFonts w:ascii="Arial" w:hAnsi="Arial" w:cs="Arial"/>
                 <w:noProof/>
                 <w:webHidden/>
               </w:rPr>
@@ -2016,6 +2198,7 @@
             </w:r>
             <w:r>
               <w:rPr>
+                <w:rFonts w:ascii="Arial" w:hAnsi="Arial" w:cs="Arial"/>
                 <w:noProof/>
                 <w:webHidden/>
               </w:rPr>
@@ -2030,7 +2213,7 @@
               <w:tab w:val="right" w:leader="dot" w:pos="9060"/>
             </w:tabs>
             <w:rPr>
-              <w:rFonts w:asciiTheme="minorHAnsi" w:eastAsiaTheme="minorEastAsia" w:hAnsiTheme="minorHAnsi" w:cstheme="minorBidi"/>
+              <w:rFonts w:eastAsiaTheme="minorEastAsia" w:cs="Arial"/>
               <w:noProof/>
               <w:sz w:val="22"/>
               <w:szCs w:val="22"/>
@@ -2040,12 +2223,14 @@
             <w:r>
               <w:rPr>
                 <w:rStyle w:val="Hyperlink"/>
+                <w:rFonts w:cs="Arial"/>
                 <w:noProof/>
               </w:rPr>
               <w:t>Anzeige von Arbeits- und Sozialverhalten</w:t>
             </w:r>
             <w:r>
               <w:rPr>
+                <w:rFonts w:cs="Arial"/>
                 <w:noProof/>
                 <w:webHidden/>
               </w:rPr>
@@ -2053,6 +2238,7 @@
             </w:r>
             <w:r>
               <w:rPr>
+                <w:rFonts w:cs="Arial"/>
                 <w:noProof/>
                 <w:webHidden/>
               </w:rPr>
@@ -2060,6 +2246,7 @@
             </w:r>
             <w:r>
               <w:rPr>
+                <w:rFonts w:cs="Arial"/>
                 <w:noProof/>
                 <w:webHidden/>
               </w:rPr>
@@ -2067,12 +2254,14 @@
             </w:r>
             <w:r>
               <w:rPr>
-                <w:noProof/>
-                <w:webHidden/>
-              </w:rPr>
-            </w:r>
-            <w:r>
-              <w:rPr>
+                <w:rFonts w:cs="Arial"/>
+                <w:noProof/>
+                <w:webHidden/>
+              </w:rPr>
+            </w:r>
+            <w:r>
+              <w:rPr>
+                <w:rFonts w:cs="Arial"/>
                 <w:noProof/>
                 <w:webHidden/>
               </w:rPr>
@@ -2080,6 +2269,7 @@
             </w:r>
             <w:r>
               <w:rPr>
+                <w:rFonts w:cs="Arial"/>
                 <w:noProof/>
                 <w:webHidden/>
               </w:rPr>
@@ -2087,6 +2277,7 @@
             </w:r>
             <w:r>
               <w:rPr>
+                <w:rFonts w:cs="Arial"/>
                 <w:noProof/>
                 <w:webHidden/>
               </w:rPr>
@@ -2101,7 +2292,7 @@
               <w:tab w:val="right" w:leader="dot" w:pos="9060"/>
             </w:tabs>
             <w:rPr>
-              <w:rFonts w:asciiTheme="minorHAnsi" w:eastAsiaTheme="minorEastAsia" w:hAnsiTheme="minorHAnsi" w:cstheme="minorBidi"/>
+              <w:rFonts w:eastAsiaTheme="minorEastAsia" w:cs="Arial"/>
               <w:noProof/>
               <w:sz w:val="22"/>
               <w:szCs w:val="22"/>
@@ -2111,12 +2302,14 @@
             <w:r>
               <w:rPr>
                 <w:rStyle w:val="Hyperlink"/>
+                <w:rFonts w:cs="Arial"/>
                 <w:noProof/>
               </w:rPr>
               <w:t>Anzeige von Lernentwicklung- und Leistungsstand</w:t>
             </w:r>
             <w:r>
               <w:rPr>
+                <w:rFonts w:cs="Arial"/>
                 <w:noProof/>
                 <w:webHidden/>
               </w:rPr>
@@ -2124,6 +2317,7 @@
             </w:r>
             <w:r>
               <w:rPr>
+                <w:rFonts w:cs="Arial"/>
                 <w:noProof/>
                 <w:webHidden/>
               </w:rPr>
@@ -2131,6 +2325,7 @@
             </w:r>
             <w:r>
               <w:rPr>
+                <w:rFonts w:cs="Arial"/>
                 <w:noProof/>
                 <w:webHidden/>
               </w:rPr>
@@ -2138,12 +2333,14 @@
             </w:r>
             <w:r>
               <w:rPr>
-                <w:noProof/>
-                <w:webHidden/>
-              </w:rPr>
-            </w:r>
-            <w:r>
-              <w:rPr>
+                <w:rFonts w:cs="Arial"/>
+                <w:noProof/>
+                <w:webHidden/>
+              </w:rPr>
+            </w:r>
+            <w:r>
+              <w:rPr>
+                <w:rFonts w:cs="Arial"/>
                 <w:noProof/>
                 <w:webHidden/>
               </w:rPr>
@@ -2151,6 +2348,7 @@
             </w:r>
             <w:r>
               <w:rPr>
+                <w:rFonts w:cs="Arial"/>
                 <w:noProof/>
                 <w:webHidden/>
               </w:rPr>
@@ -2158,6 +2356,7 @@
             </w:r>
             <w:r>
               <w:rPr>
+                <w:rFonts w:cs="Arial"/>
                 <w:noProof/>
                 <w:webHidden/>
               </w:rPr>
@@ -2172,7 +2371,7 @@
               <w:tab w:val="right" w:leader="dot" w:pos="9060"/>
             </w:tabs>
             <w:rPr>
-              <w:rFonts w:asciiTheme="minorHAnsi" w:eastAsiaTheme="minorEastAsia" w:hAnsiTheme="minorHAnsi" w:cstheme="minorBidi"/>
+              <w:rFonts w:eastAsiaTheme="minorEastAsia" w:cs="Arial"/>
               <w:noProof/>
               <w:sz w:val="22"/>
               <w:szCs w:val="22"/>
@@ -2182,12 +2381,14 @@
             <w:r>
               <w:rPr>
                 <w:rStyle w:val="Hyperlink"/>
+                <w:rFonts w:cs="Arial"/>
                 <w:noProof/>
               </w:rPr>
               <w:t>Versetzungsvermerk</w:t>
             </w:r>
             <w:r>
               <w:rPr>
+                <w:rFonts w:cs="Arial"/>
                 <w:noProof/>
                 <w:webHidden/>
               </w:rPr>
@@ -2195,6 +2396,7 @@
             </w:r>
             <w:r>
               <w:rPr>
+                <w:rFonts w:cs="Arial"/>
                 <w:noProof/>
                 <w:webHidden/>
               </w:rPr>
@@ -2202,6 +2404,7 @@
             </w:r>
             <w:r>
               <w:rPr>
+                <w:rFonts w:cs="Arial"/>
                 <w:noProof/>
                 <w:webHidden/>
               </w:rPr>
@@ -2209,12 +2412,14 @@
             </w:r>
             <w:r>
               <w:rPr>
-                <w:noProof/>
-                <w:webHidden/>
-              </w:rPr>
-            </w:r>
-            <w:r>
-              <w:rPr>
+                <w:rFonts w:cs="Arial"/>
+                <w:noProof/>
+                <w:webHidden/>
+              </w:rPr>
+            </w:r>
+            <w:r>
+              <w:rPr>
+                <w:rFonts w:cs="Arial"/>
                 <w:noProof/>
                 <w:webHidden/>
               </w:rPr>
@@ -2222,6 +2427,7 @@
             </w:r>
             <w:r>
               <w:rPr>
+                <w:rFonts w:cs="Arial"/>
                 <w:noProof/>
                 <w:webHidden/>
               </w:rPr>
@@ -2229,6 +2435,7 @@
             </w:r>
             <w:r>
               <w:rPr>
+                <w:rFonts w:cs="Arial"/>
                 <w:noProof/>
                 <w:webHidden/>
               </w:rPr>
@@ -2243,7 +2450,7 @@
               <w:tab w:val="right" w:leader="dot" w:pos="9060"/>
             </w:tabs>
             <w:rPr>
-              <w:rFonts w:asciiTheme="minorHAnsi" w:eastAsiaTheme="minorEastAsia" w:hAnsiTheme="minorHAnsi" w:cstheme="minorBidi"/>
+              <w:rFonts w:eastAsiaTheme="minorEastAsia" w:cs="Arial"/>
               <w:noProof/>
               <w:sz w:val="22"/>
               <w:szCs w:val="22"/>
@@ -2253,12 +2460,14 @@
             <w:r>
               <w:rPr>
                 <w:rStyle w:val="Hyperlink"/>
+                <w:rFonts w:cs="Arial"/>
                 <w:noProof/>
               </w:rPr>
               <w:t>Empfehlung zur Wahl der Schulformen in der Sekundarstufe I:</w:t>
             </w:r>
             <w:r>
               <w:rPr>
+                <w:rFonts w:cs="Arial"/>
                 <w:noProof/>
                 <w:webHidden/>
               </w:rPr>
@@ -2266,6 +2475,7 @@
             </w:r>
             <w:r>
               <w:rPr>
+                <w:rFonts w:cs="Arial"/>
                 <w:noProof/>
                 <w:webHidden/>
               </w:rPr>
@@ -2273,6 +2483,7 @@
             </w:r>
             <w:r>
               <w:rPr>
+                <w:rFonts w:cs="Arial"/>
                 <w:noProof/>
                 <w:webHidden/>
               </w:rPr>
@@ -2280,12 +2491,14 @@
             </w:r>
             <w:r>
               <w:rPr>
-                <w:noProof/>
-                <w:webHidden/>
-              </w:rPr>
-            </w:r>
-            <w:r>
-              <w:rPr>
+                <w:rFonts w:cs="Arial"/>
+                <w:noProof/>
+                <w:webHidden/>
+              </w:rPr>
+            </w:r>
+            <w:r>
+              <w:rPr>
+                <w:rFonts w:cs="Arial"/>
                 <w:noProof/>
                 <w:webHidden/>
               </w:rPr>
@@ -2293,6 +2506,7 @@
             </w:r>
             <w:r>
               <w:rPr>
+                <w:rFonts w:cs="Arial"/>
                 <w:noProof/>
                 <w:webHidden/>
               </w:rPr>
@@ -2300,6 +2514,7 @@
             </w:r>
             <w:r>
               <w:rPr>
+                <w:rFonts w:cs="Arial"/>
                 <w:noProof/>
                 <w:webHidden/>
               </w:rPr>
@@ -2314,7 +2529,7 @@
               <w:tab w:val="right" w:leader="dot" w:pos="9060"/>
             </w:tabs>
             <w:rPr>
-              <w:rFonts w:asciiTheme="minorHAnsi" w:eastAsiaTheme="minorEastAsia" w:hAnsiTheme="minorHAnsi" w:cstheme="minorBidi"/>
+              <w:rFonts w:ascii="Arial" w:eastAsiaTheme="minorEastAsia" w:hAnsi="Arial" w:cs="Arial"/>
               <w:noProof/>
               <w:sz w:val="22"/>
               <w:szCs w:val="22"/>
@@ -2324,12 +2539,14 @@
             <w:r>
               <w:rPr>
                 <w:rStyle w:val="Hyperlink"/>
+                <w:rFonts w:ascii="Arial" w:hAnsi="Arial" w:cs="Arial"/>
                 <w:noProof/>
               </w:rPr>
               <w:t>Anhang 1: Religion individuell zuweisen bzw. löschen</w:t>
             </w:r>
             <w:r>
               <w:rPr>
+                <w:rFonts w:ascii="Arial" w:hAnsi="Arial" w:cs="Arial"/>
                 <w:noProof/>
                 <w:webHidden/>
               </w:rPr>
@@ -2337,6 +2554,7 @@
             </w:r>
             <w:r>
               <w:rPr>
+                <w:rFonts w:ascii="Arial" w:hAnsi="Arial" w:cs="Arial"/>
                 <w:noProof/>
                 <w:webHidden/>
               </w:rPr>
@@ -2344,6 +2562,7 @@
             </w:r>
             <w:r>
               <w:rPr>
+                <w:rFonts w:ascii="Arial" w:hAnsi="Arial" w:cs="Arial"/>
                 <w:noProof/>
                 <w:webHidden/>
               </w:rPr>
@@ -2351,12 +2570,14 @@
             </w:r>
             <w:r>
               <w:rPr>
-                <w:noProof/>
-                <w:webHidden/>
-              </w:rPr>
-            </w:r>
-            <w:r>
-              <w:rPr>
+                <w:rFonts w:ascii="Arial" w:hAnsi="Arial" w:cs="Arial"/>
+                <w:noProof/>
+                <w:webHidden/>
+              </w:rPr>
+            </w:r>
+            <w:r>
+              <w:rPr>
+                <w:rFonts w:ascii="Arial" w:hAnsi="Arial" w:cs="Arial"/>
                 <w:noProof/>
                 <w:webHidden/>
               </w:rPr>
@@ -2364,6 +2585,7 @@
             </w:r>
             <w:r>
               <w:rPr>
+                <w:rFonts w:ascii="Arial" w:hAnsi="Arial" w:cs="Arial"/>
                 <w:noProof/>
                 <w:webHidden/>
               </w:rPr>
@@ -2371,6 +2593,7 @@
             </w:r>
             <w:r>
               <w:rPr>
+                <w:rFonts w:ascii="Arial" w:hAnsi="Arial" w:cs="Arial"/>
                 <w:noProof/>
                 <w:webHidden/>
               </w:rPr>
@@ -2385,7 +2608,7 @@
               <w:tab w:val="right" w:leader="dot" w:pos="9060"/>
             </w:tabs>
             <w:rPr>
-              <w:rFonts w:asciiTheme="minorHAnsi" w:eastAsiaTheme="minorEastAsia" w:hAnsiTheme="minorHAnsi" w:cstheme="minorBidi"/>
+              <w:rFonts w:eastAsiaTheme="minorEastAsia" w:cs="Arial"/>
               <w:noProof/>
               <w:sz w:val="22"/>
               <w:szCs w:val="22"/>
@@ -2395,12 +2618,14 @@
             <w:r>
               <w:rPr>
                 <w:rStyle w:val="Hyperlink"/>
+                <w:rFonts w:cs="Arial"/>
                 <w:noProof/>
               </w:rPr>
               <w:t>Religionsfächer nachträglich zuweisen</w:t>
             </w:r>
             <w:r>
               <w:rPr>
+                <w:rFonts w:cs="Arial"/>
                 <w:noProof/>
                 <w:webHidden/>
               </w:rPr>
@@ -2408,6 +2633,7 @@
             </w:r>
             <w:r>
               <w:rPr>
+                <w:rFonts w:cs="Arial"/>
                 <w:noProof/>
                 <w:webHidden/>
               </w:rPr>
@@ -2415,6 +2641,7 @@
             </w:r>
             <w:r>
               <w:rPr>
+                <w:rFonts w:cs="Arial"/>
                 <w:noProof/>
                 <w:webHidden/>
               </w:rPr>
@@ -2422,12 +2649,14 @@
             </w:r>
             <w:r>
               <w:rPr>
-                <w:noProof/>
-                <w:webHidden/>
-              </w:rPr>
-            </w:r>
-            <w:r>
-              <w:rPr>
+                <w:rFonts w:cs="Arial"/>
+                <w:noProof/>
+                <w:webHidden/>
+              </w:rPr>
+            </w:r>
+            <w:r>
+              <w:rPr>
+                <w:rFonts w:cs="Arial"/>
                 <w:noProof/>
                 <w:webHidden/>
               </w:rPr>
@@ -2435,6 +2664,7 @@
             </w:r>
             <w:r>
               <w:rPr>
+                <w:rFonts w:cs="Arial"/>
                 <w:noProof/>
                 <w:webHidden/>
               </w:rPr>
@@ -2442,6 +2672,7 @@
             </w:r>
             <w:r>
               <w:rPr>
+                <w:rFonts w:cs="Arial"/>
                 <w:noProof/>
                 <w:webHidden/>
               </w:rPr>
@@ -2456,7 +2687,7 @@
               <w:tab w:val="right" w:leader="dot" w:pos="9060"/>
             </w:tabs>
             <w:rPr>
-              <w:rFonts w:asciiTheme="minorHAnsi" w:eastAsiaTheme="minorEastAsia" w:hAnsiTheme="minorHAnsi" w:cstheme="minorBidi"/>
+              <w:rFonts w:eastAsiaTheme="minorEastAsia" w:cs="Arial"/>
               <w:noProof/>
               <w:sz w:val="22"/>
               <w:szCs w:val="22"/>
@@ -2466,12 +2697,14 @@
             <w:r>
               <w:rPr>
                 <w:rStyle w:val="Hyperlink"/>
+                <w:rFonts w:cs="Arial"/>
                 <w:noProof/>
               </w:rPr>
               <w:t>Religionsfächer nachträglich löschen</w:t>
             </w:r>
             <w:r>
               <w:rPr>
+                <w:rFonts w:cs="Arial"/>
                 <w:noProof/>
                 <w:webHidden/>
               </w:rPr>
@@ -2479,6 +2712,7 @@
             </w:r>
             <w:r>
               <w:rPr>
+                <w:rFonts w:cs="Arial"/>
                 <w:noProof/>
                 <w:webHidden/>
               </w:rPr>
@@ -2486,6 +2720,7 @@
             </w:r>
             <w:r>
               <w:rPr>
+                <w:rFonts w:cs="Arial"/>
                 <w:noProof/>
                 <w:webHidden/>
               </w:rPr>
@@ -2493,12 +2728,14 @@
             </w:r>
             <w:r>
               <w:rPr>
-                <w:noProof/>
-                <w:webHidden/>
-              </w:rPr>
-            </w:r>
-            <w:r>
-              <w:rPr>
+                <w:rFonts w:cs="Arial"/>
+                <w:noProof/>
+                <w:webHidden/>
+              </w:rPr>
+            </w:r>
+            <w:r>
+              <w:rPr>
+                <w:rFonts w:cs="Arial"/>
                 <w:noProof/>
                 <w:webHidden/>
               </w:rPr>
@@ -2506,6 +2743,7 @@
             </w:r>
             <w:r>
               <w:rPr>
+                <w:rFonts w:cs="Arial"/>
                 <w:noProof/>
                 <w:webHidden/>
               </w:rPr>
@@ -2513,6 +2751,7 @@
             </w:r>
             <w:r>
               <w:rPr>
+                <w:rFonts w:cs="Arial"/>
                 <w:noProof/>
                 <w:webHidden/>
               </w:rPr>
@@ -2527,7 +2766,7 @@
               <w:tab w:val="right" w:leader="dot" w:pos="9060"/>
             </w:tabs>
             <w:rPr>
-              <w:rFonts w:asciiTheme="minorHAnsi" w:eastAsiaTheme="minorEastAsia" w:hAnsiTheme="minorHAnsi" w:cstheme="minorBidi"/>
+              <w:rFonts w:ascii="Arial" w:eastAsiaTheme="minorEastAsia" w:hAnsi="Arial" w:cs="Arial"/>
               <w:noProof/>
               <w:sz w:val="22"/>
               <w:szCs w:val="22"/>
@@ -2537,12 +2776,14 @@
             <w:r>
               <w:rPr>
                 <w:rStyle w:val="Hyperlink"/>
+                <w:rFonts w:ascii="Arial" w:hAnsi="Arial" w:cs="Arial"/>
                 <w:noProof/>
               </w:rPr>
               <w:t>Anhang 2: Layout des Textzeugnisses konfigurieren</w:t>
             </w:r>
             <w:r>
               <w:rPr>
+                <w:rFonts w:ascii="Arial" w:hAnsi="Arial" w:cs="Arial"/>
                 <w:noProof/>
                 <w:webHidden/>
               </w:rPr>
@@ -2550,6 +2791,7 @@
             </w:r>
             <w:r>
               <w:rPr>
+                <w:rFonts w:ascii="Arial" w:hAnsi="Arial" w:cs="Arial"/>
                 <w:noProof/>
                 <w:webHidden/>
               </w:rPr>
@@ -2557,6 +2799,7 @@
             </w:r>
             <w:r>
               <w:rPr>
+                <w:rFonts w:ascii="Arial" w:hAnsi="Arial" w:cs="Arial"/>
                 <w:noProof/>
                 <w:webHidden/>
               </w:rPr>
@@ -2564,12 +2807,14 @@
             </w:r>
             <w:r>
               <w:rPr>
-                <w:noProof/>
-                <w:webHidden/>
-              </w:rPr>
-            </w:r>
-            <w:r>
-              <w:rPr>
+                <w:rFonts w:ascii="Arial" w:hAnsi="Arial" w:cs="Arial"/>
+                <w:noProof/>
+                <w:webHidden/>
+              </w:rPr>
+            </w:r>
+            <w:r>
+              <w:rPr>
+                <w:rFonts w:ascii="Arial" w:hAnsi="Arial" w:cs="Arial"/>
                 <w:noProof/>
                 <w:webHidden/>
               </w:rPr>
@@ -2577,6 +2822,7 @@
             </w:r>
             <w:r>
               <w:rPr>
+                <w:rFonts w:ascii="Arial" w:hAnsi="Arial" w:cs="Arial"/>
                 <w:noProof/>
                 <w:webHidden/>
               </w:rPr>
@@ -2584,6 +2830,7 @@
             </w:r>
             <w:r>
               <w:rPr>
+                <w:rFonts w:ascii="Arial" w:hAnsi="Arial" w:cs="Arial"/>
                 <w:noProof/>
                 <w:webHidden/>
               </w:rPr>
@@ -2598,7 +2845,7 @@
               <w:tab w:val="right" w:leader="dot" w:pos="9060"/>
             </w:tabs>
             <w:rPr>
-              <w:rFonts w:asciiTheme="minorHAnsi" w:eastAsiaTheme="minorEastAsia" w:hAnsiTheme="minorHAnsi" w:cstheme="minorBidi"/>
+              <w:rFonts w:ascii="Arial" w:eastAsiaTheme="minorEastAsia" w:hAnsi="Arial" w:cs="Arial"/>
               <w:noProof/>
               <w:sz w:val="22"/>
               <w:szCs w:val="22"/>
@@ -2608,12 +2855,14 @@
             <w:r>
               <w:rPr>
                 <w:rStyle w:val="Hyperlink"/>
+                <w:rFonts w:ascii="Arial" w:hAnsi="Arial" w:cs="Arial"/>
                 <w:noProof/>
               </w:rPr>
               <w:t>Anhang 3: Beispiele</w:t>
             </w:r>
             <w:r>
               <w:rPr>
+                <w:rFonts w:ascii="Arial" w:hAnsi="Arial" w:cs="Arial"/>
                 <w:noProof/>
                 <w:webHidden/>
               </w:rPr>
@@ -2621,6 +2870,7 @@
             </w:r>
             <w:r>
               <w:rPr>
+                <w:rFonts w:ascii="Arial" w:hAnsi="Arial" w:cs="Arial"/>
                 <w:noProof/>
                 <w:webHidden/>
               </w:rPr>
@@ -2628,6 +2878,7 @@
             </w:r>
             <w:r>
               <w:rPr>
+                <w:rFonts w:ascii="Arial" w:hAnsi="Arial" w:cs="Arial"/>
                 <w:noProof/>
                 <w:webHidden/>
               </w:rPr>
@@ -2635,12 +2886,14 @@
             </w:r>
             <w:r>
               <w:rPr>
-                <w:noProof/>
-                <w:webHidden/>
-              </w:rPr>
-            </w:r>
-            <w:r>
-              <w:rPr>
+                <w:rFonts w:ascii="Arial" w:hAnsi="Arial" w:cs="Arial"/>
+                <w:noProof/>
+                <w:webHidden/>
+              </w:rPr>
+            </w:r>
+            <w:r>
+              <w:rPr>
+                <w:rFonts w:ascii="Arial" w:hAnsi="Arial" w:cs="Arial"/>
                 <w:noProof/>
                 <w:webHidden/>
               </w:rPr>
@@ -2648,6 +2901,7 @@
             </w:r>
             <w:r>
               <w:rPr>
+                <w:rFonts w:ascii="Arial" w:hAnsi="Arial" w:cs="Arial"/>
                 <w:noProof/>
                 <w:webHidden/>
               </w:rPr>
@@ -2655,6 +2909,7 @@
             </w:r>
             <w:r>
               <w:rPr>
+                <w:rFonts w:ascii="Arial" w:hAnsi="Arial" w:cs="Arial"/>
                 <w:noProof/>
                 <w:webHidden/>
               </w:rPr>
@@ -2669,7 +2924,7 @@
               <w:tab w:val="right" w:leader="dot" w:pos="9060"/>
             </w:tabs>
             <w:rPr>
-              <w:rFonts w:asciiTheme="minorHAnsi" w:eastAsiaTheme="minorEastAsia" w:hAnsiTheme="minorHAnsi" w:cstheme="minorBidi"/>
+              <w:rFonts w:eastAsiaTheme="minorEastAsia" w:cs="Arial"/>
               <w:noProof/>
               <w:sz w:val="22"/>
               <w:szCs w:val="22"/>
@@ -2679,12 +2934,14 @@
             <w:r>
               <w:rPr>
                 <w:rStyle w:val="Hyperlink"/>
+                <w:rFonts w:cs="Arial"/>
                 <w:noProof/>
               </w:rPr>
               <w:t>Beispiel: Textzeugnis für Jahrgangsstufe 03, 2. Halbjahr mit allgemeinen Angaben zur Lernentwicklung und zum Leistungsstand</w:t>
             </w:r>
             <w:r>
               <w:rPr>
+                <w:rFonts w:cs="Arial"/>
                 <w:noProof/>
                 <w:webHidden/>
               </w:rPr>
@@ -2692,6 +2949,7 @@
             </w:r>
             <w:r>
               <w:rPr>
+                <w:rFonts w:cs="Arial"/>
                 <w:noProof/>
                 <w:webHidden/>
               </w:rPr>
@@ -2699,6 +2957,7 @@
             </w:r>
             <w:r>
               <w:rPr>
+                <w:rFonts w:cs="Arial"/>
                 <w:noProof/>
                 <w:webHidden/>
               </w:rPr>
@@ -2706,12 +2965,14 @@
             </w:r>
             <w:r>
               <w:rPr>
-                <w:noProof/>
-                <w:webHidden/>
-              </w:rPr>
-            </w:r>
-            <w:r>
-              <w:rPr>
+                <w:rFonts w:cs="Arial"/>
+                <w:noProof/>
+                <w:webHidden/>
+              </w:rPr>
+            </w:r>
+            <w:r>
+              <w:rPr>
+                <w:rFonts w:cs="Arial"/>
                 <w:noProof/>
                 <w:webHidden/>
               </w:rPr>
@@ -2719,6 +2980,7 @@
             </w:r>
             <w:r>
               <w:rPr>
+                <w:rFonts w:cs="Arial"/>
                 <w:noProof/>
                 <w:webHidden/>
               </w:rPr>
@@ -2726,6 +2988,7 @@
             </w:r>
             <w:r>
               <w:rPr>
+                <w:rFonts w:cs="Arial"/>
                 <w:noProof/>
                 <w:webHidden/>
               </w:rPr>
@@ -2740,7 +3003,7 @@
               <w:tab w:val="right" w:leader="dot" w:pos="9060"/>
             </w:tabs>
             <w:rPr>
-              <w:rFonts w:asciiTheme="minorHAnsi" w:eastAsiaTheme="minorEastAsia" w:hAnsiTheme="minorHAnsi" w:cstheme="minorBidi"/>
+              <w:rFonts w:eastAsiaTheme="minorEastAsia" w:cs="Arial"/>
               <w:noProof/>
               <w:sz w:val="22"/>
               <w:szCs w:val="22"/>
@@ -2750,12 +3013,14 @@
             <w:r>
               <w:rPr>
                 <w:rStyle w:val="Hyperlink"/>
+                <w:rFonts w:cs="Arial"/>
                 <w:noProof/>
               </w:rPr>
               <w:t>Beispiel: Zeugnis für Jahrgangsstufe 04, 1. Halbjahr mit Angaben zum Arbeits- und Sozialverhalten sowie zur Empfehlung zur Wahl der Schulform in der Sekundarstufe I.</w:t>
             </w:r>
             <w:r>
               <w:rPr>
+                <w:rFonts w:cs="Arial"/>
                 <w:noProof/>
                 <w:webHidden/>
               </w:rPr>
@@ -2763,6 +3028,7 @@
             </w:r>
             <w:r>
               <w:rPr>
+                <w:rFonts w:cs="Arial"/>
                 <w:noProof/>
                 <w:webHidden/>
               </w:rPr>
@@ -2770,6 +3036,7 @@
             </w:r>
             <w:r>
               <w:rPr>
+                <w:rFonts w:cs="Arial"/>
                 <w:noProof/>
                 <w:webHidden/>
               </w:rPr>
@@ -2777,12 +3044,14 @@
             </w:r>
             <w:r>
               <w:rPr>
-                <w:noProof/>
-                <w:webHidden/>
-              </w:rPr>
-            </w:r>
-            <w:r>
-              <w:rPr>
+                <w:rFonts w:cs="Arial"/>
+                <w:noProof/>
+                <w:webHidden/>
+              </w:rPr>
+            </w:r>
+            <w:r>
+              <w:rPr>
+                <w:rFonts w:cs="Arial"/>
                 <w:noProof/>
                 <w:webHidden/>
               </w:rPr>
@@ -2790,6 +3059,7 @@
             </w:r>
             <w:r>
               <w:rPr>
+                <w:rFonts w:cs="Arial"/>
                 <w:noProof/>
                 <w:webHidden/>
               </w:rPr>
@@ -2797,6 +3067,7 @@
             </w:r>
             <w:r>
               <w:rPr>
+                <w:rFonts w:cs="Arial"/>
                 <w:noProof/>
                 <w:webHidden/>
               </w:rPr>
@@ -2811,7 +3082,7 @@
               <w:tab w:val="right" w:leader="dot" w:pos="9060"/>
             </w:tabs>
             <w:rPr>
-              <w:rFonts w:asciiTheme="minorHAnsi" w:eastAsiaTheme="minorEastAsia" w:hAnsiTheme="minorHAnsi" w:cstheme="minorBidi"/>
+              <w:rFonts w:eastAsiaTheme="minorEastAsia" w:cs="Arial"/>
               <w:noProof/>
               <w:sz w:val="22"/>
               <w:szCs w:val="22"/>
@@ -2821,12 +3092,14 @@
             <w:r>
               <w:rPr>
                 <w:rStyle w:val="Hyperlink"/>
+                <w:rFonts w:cs="Arial"/>
                 <w:noProof/>
               </w:rPr>
               <w:t>Beispiel: Zeugnis für Jahrgangsstufe 04, 2. Halbjahr ohne Angaben zum Arbeits- und Sozialverhalten</w:t>
             </w:r>
             <w:r>
               <w:rPr>
+                <w:rFonts w:cs="Arial"/>
                 <w:noProof/>
                 <w:webHidden/>
               </w:rPr>
@@ -2834,6 +3107,7 @@
             </w:r>
             <w:r>
               <w:rPr>
+                <w:rFonts w:cs="Arial"/>
                 <w:noProof/>
                 <w:webHidden/>
               </w:rPr>
@@ -2841,6 +3115,7 @@
             </w:r>
             <w:r>
               <w:rPr>
+                <w:rFonts w:cs="Arial"/>
                 <w:noProof/>
                 <w:webHidden/>
               </w:rPr>
@@ -2848,12 +3123,14 @@
             </w:r>
             <w:r>
               <w:rPr>
-                <w:noProof/>
-                <w:webHidden/>
-              </w:rPr>
-            </w:r>
-            <w:r>
-              <w:rPr>
+                <w:rFonts w:cs="Arial"/>
+                <w:noProof/>
+                <w:webHidden/>
+              </w:rPr>
+            </w:r>
+            <w:r>
+              <w:rPr>
+                <w:rFonts w:cs="Arial"/>
                 <w:noProof/>
                 <w:webHidden/>
               </w:rPr>
@@ -2861,6 +3138,7 @@
             </w:r>
             <w:r>
               <w:rPr>
+                <w:rFonts w:cs="Arial"/>
                 <w:noProof/>
                 <w:webHidden/>
               </w:rPr>
@@ -2868,6 +3146,7 @@
             </w:r>
             <w:r>
               <w:rPr>
+                <w:rFonts w:cs="Arial"/>
                 <w:noProof/>
                 <w:webHidden/>
               </w:rPr>
@@ -3017,7 +3296,21 @@
         <w:rPr>
           <w:rFonts w:ascii="Arial" w:hAnsi="Arial" w:cs="Arial"/>
         </w:rPr>
-        <w:t>Da ab dem Zeugnis der Klasse 2 auch Noten für die einzelnen Fächer vergeben werden, müssen die Voraussetzungen geschaffen werden, jedem Kind einen individuellen Fächerkanon mit den jeweiligen Noten zuzuweisen. Dieser Vorgang setzt sich aus folgenden Einzelschritten zusammen</w:t>
+        <w:t xml:space="preserve">Da ab dem Zeugnis der Klasse 2 auch Noten für die einzelnen Fächer vergeben werden, müssen die Voraussetzungen geschaffen werden, jedem Kind einen individuellen Fächerkanon mit den jeweiligen Noten zuzuweisen. Dieser Vorgang setzt sich </w:t>
+      </w:r>
+      <w:proofErr w:type="gramStart"/>
+      <w:r>
+        <w:rPr>
+          <w:rFonts w:ascii="Arial" w:hAnsi="Arial" w:cs="Arial"/>
+        </w:rPr>
+        <w:t>aus folgenden</w:t>
+      </w:r>
+      <w:proofErr w:type="gramEnd"/>
+      <w:r>
+        <w:rPr>
+          <w:rFonts w:ascii="Arial" w:hAnsi="Arial" w:cs="Arial"/>
+        </w:rPr>
+        <w:t xml:space="preserve"> Einzelschritten zusammen</w:t>
       </w:r>
     </w:p>
     <w:p>
@@ -8968,7 +9261,21 @@
         <w:rPr>
           <w:rFonts w:ascii="Arial" w:hAnsi="Arial" w:cs="Arial"/>
         </w:rPr>
-        <w:t>\E1, . \</w:t>
+        <w:t>\E1</w:t>
+      </w:r>
+      <w:proofErr w:type="gramStart"/>
+      <w:r>
+        <w:rPr>
+          <w:rFonts w:ascii="Arial" w:hAnsi="Arial" w:cs="Arial"/>
+        </w:rPr>
+        <w:t>, .</w:t>
+      </w:r>
+      <w:proofErr w:type="gramEnd"/>
+      <w:r>
+        <w:rPr>
+          <w:rFonts w:ascii="Arial" w:hAnsi="Arial" w:cs="Arial"/>
+        </w:rPr>
+        <w:t xml:space="preserve"> \</w:t>
       </w:r>
       <w:proofErr w:type="spellStart"/>
       <w:r>
@@ -9792,7 +10099,21 @@
         <w:rPr>
           <w:rFonts w:ascii="Arial" w:hAnsi="Arial" w:cs="Arial"/>
         </w:rPr>
-        <w:t>Wird das Zeugnis im ersten Halbjahr für einen Schüler der Jahrgangsstufe 04 erzeugt, so wird auch die Empfehlung zur Wahl der  Schulform in der Sekundarstufe I mit ausgegeben.</w:t>
+        <w:t xml:space="preserve">Wird das Zeugnis im ersten Halbjahr für einen Schüler der Jahrgangsstufe 04 erzeugt, so wird auch die Empfehlung zur Wahl </w:t>
+      </w:r>
+      <w:proofErr w:type="gramStart"/>
+      <w:r>
+        <w:rPr>
+          <w:rFonts w:ascii="Arial" w:hAnsi="Arial" w:cs="Arial"/>
+        </w:rPr>
+        <w:t>der  Schulform</w:t>
+      </w:r>
+      <w:proofErr w:type="gramEnd"/>
+      <w:r>
+        <w:rPr>
+          <w:rFonts w:ascii="Arial" w:hAnsi="Arial" w:cs="Arial"/>
+        </w:rPr>
+        <w:t xml:space="preserve"> in der Sekundarstufe I mit ausgegeben.</w:t>
       </w:r>
     </w:p>
     <w:p>
@@ -11445,7 +11766,21 @@
         <w:rPr>
           <w:rFonts w:ascii="Arial" w:hAnsi="Arial" w:cs="Arial"/>
         </w:rPr>
-        <w:t>Beispiel für falsche Schreibweise( da in separaten Zeilen)</w:t>
+        <w:t xml:space="preserve">Beispiel für falsche </w:t>
+      </w:r>
+      <w:proofErr w:type="gramStart"/>
+      <w:r>
+        <w:rPr>
+          <w:rFonts w:ascii="Arial" w:hAnsi="Arial" w:cs="Arial"/>
+        </w:rPr>
+        <w:t>Schreibweise( da</w:t>
+      </w:r>
+      <w:proofErr w:type="gramEnd"/>
+      <w:r>
+        <w:rPr>
+          <w:rFonts w:ascii="Arial" w:hAnsi="Arial" w:cs="Arial"/>
+        </w:rPr>
+        <w:t xml:space="preserve"> in separaten Zeilen)</w:t>
       </w:r>
     </w:p>
     <w:p>
@@ -12311,11 +12646,19 @@
           <w:rFonts w:ascii="Arial" w:hAnsi="Arial" w:cs="Arial"/>
         </w:rPr>
       </w:pPr>
-      <w:r>
-        <w:rPr>
-          <w:rFonts w:ascii="Arial" w:hAnsi="Arial" w:cs="Arial"/>
-        </w:rPr>
-        <w:t>„..wird zum 01.08.2018' in die Klasse 03A versetzt.“</w:t>
+      <w:proofErr w:type="gramStart"/>
+      <w:r>
+        <w:rPr>
+          <w:rFonts w:ascii="Arial" w:hAnsi="Arial" w:cs="Arial"/>
+        </w:rPr>
+        <w:t>„..</w:t>
+      </w:r>
+      <w:proofErr w:type="gramEnd"/>
+      <w:r>
+        <w:rPr>
+          <w:rFonts w:ascii="Arial" w:hAnsi="Arial" w:cs="Arial"/>
+        </w:rPr>
+        <w:t>wird zum 01.08.2018' in die Klasse 03A versetzt.“</w:t>
       </w:r>
     </w:p>
     <w:p>
@@ -12344,11 +12687,19 @@
           <w:rFonts w:ascii="Arial" w:hAnsi="Arial" w:cs="Arial"/>
         </w:rPr>
       </w:pPr>
-      <w:r>
-        <w:rPr>
-          <w:rFonts w:ascii="Arial" w:hAnsi="Arial" w:cs="Arial"/>
-        </w:rPr>
-        <w:t>„..wird zum 01.08.2018 in den Jahrgang 03versetzt.“</w:t>
+      <w:proofErr w:type="gramStart"/>
+      <w:r>
+        <w:rPr>
+          <w:rFonts w:ascii="Arial" w:hAnsi="Arial" w:cs="Arial"/>
+        </w:rPr>
+        <w:t>„..</w:t>
+      </w:r>
+      <w:proofErr w:type="gramEnd"/>
+      <w:r>
+        <w:rPr>
+          <w:rFonts w:ascii="Arial" w:hAnsi="Arial" w:cs="Arial"/>
+        </w:rPr>
+        <w:t>wird zum 01.08.2018 in den Jahrgang 03versetzt.“</w:t>
       </w:r>
     </w:p>
     <w:p>
@@ -13929,7 +14280,27 @@
           <w:sz w:val="24"/>
           <w:szCs w:val="24"/>
         </w:rPr>
-        <w:t>Fall diese Option vorhanden ist, werden trotz Vorhandensein von ASV-Ankreuzkompetenzen diese nicht auf dem Zeugnis ausgegeben. Es gibt Schulen, die diese Angaben stattdessen auf einen separaten Beiblatt zum Zeugnis ausgeben, dann sollen die ASV-Ankreuzkompetenzen im eigentlichen Zeugnis nicht ausgegeben werden.</w:t>
+        <w:t xml:space="preserve">Fall diese Option vorhanden ist, werden trotz Vorhandensein von ASV-Ankreuzkompetenzen diese nicht auf dem Zeugnis ausgegeben. Es gibt Schulen, die diese Angaben stattdessen </w:t>
+      </w:r>
+      <w:proofErr w:type="gramStart"/>
+      <w:r>
+        <w:rPr>
+          <w:rStyle w:val="tm5"/>
+          <w:rFonts w:ascii="Arial" w:hAnsi="Arial" w:cs="Arial"/>
+          <w:sz w:val="24"/>
+          <w:szCs w:val="24"/>
+        </w:rPr>
+        <w:t>auf einen separaten Beiblatt</w:t>
+      </w:r>
+      <w:proofErr w:type="gramEnd"/>
+      <w:r>
+        <w:rPr>
+          <w:rStyle w:val="tm5"/>
+          <w:rFonts w:ascii="Arial" w:hAnsi="Arial" w:cs="Arial"/>
+          <w:sz w:val="24"/>
+          <w:szCs w:val="24"/>
+        </w:rPr>
+        <w:t xml:space="preserve"> zum Zeugnis ausgeben, dann sollen die ASV-Ankreuzkompetenzen im eigentlichen Zeugnis nicht ausgegeben werden.</w:t>
       </w:r>
     </w:p>
     <w:p>

</xml_diff>